<commit_message>
Update WIP mongo notes * SO ans to check out: https://stackoverflow.com/questions/47112990/mongodb-elemmatch-required-with-a-single-query-condition
</commit_message>
<xml_diff>
--- a/WIP/MongoDB.docx
+++ b/WIP/MongoDB.docx
@@ -402,6 +402,124 @@
                 <w:lang w:val="en-US"/>
               </w:rPr>
             </w:pPr>
+            <w:r>
+              <w:rPr>
+                <w:rFonts w:ascii="Gill Sans Nova" w:hAnsi="Gill Sans Nova"/>
+                <w:sz w:val="24"/>
+                <w:szCs w:val="24"/>
+                <w:lang w:val="en-US"/>
+              </w:rPr>
+              <w:t xml:space="preserve">What is an </w:t>
+            </w:r>
+            <w:r>
+              <w:rPr>
+                <w:rFonts w:ascii="Gill Sans Nova" w:hAnsi="Gill Sans Nova"/>
+                <w:b/>
+                <w:bCs/>
+                <w:sz w:val="24"/>
+                <w:szCs w:val="24"/>
+                <w:lang w:val="en-US"/>
+              </w:rPr>
+              <w:t xml:space="preserve">index </w:t>
+            </w:r>
+            <w:r>
+              <w:rPr>
+                <w:rFonts w:ascii="Gill Sans Nova" w:hAnsi="Gill Sans Nova"/>
+                <w:sz w:val="24"/>
+                <w:szCs w:val="24"/>
+                <w:lang w:val="en-US"/>
+              </w:rPr>
+              <w:t>in MongoDB</w:t>
+            </w:r>
+          </w:p>
+        </w:tc>
+        <w:tc>
+          <w:tcPr>
+            <w:tcW w:w="4627" w:type="dxa"/>
+            <w:gridSpan w:val="2"/>
+          </w:tcPr>
+          <w:p>
+            <w:pPr>
+              <w:pStyle w:val="ListParagraph"/>
+              <w:numPr>
+                <w:ilvl w:val="0"/>
+                <w:numId w:val="1"/>
+              </w:numPr>
+              <w:ind w:left="361" w:hanging="270"/>
+              <w:rPr>
+                <w:rFonts w:ascii="Gill Sans Nova" w:hAnsi="Gill Sans Nova"/>
+                <w:sz w:val="24"/>
+                <w:szCs w:val="24"/>
+                <w:lang w:val="en-US"/>
+              </w:rPr>
+            </w:pPr>
+            <w:r>
+              <w:rPr>
+                <w:rFonts w:ascii="Gill Sans Nova" w:hAnsi="Gill Sans Nova"/>
+                <w:sz w:val="24"/>
+                <w:szCs w:val="24"/>
+                <w:lang w:val="en-US"/>
+              </w:rPr>
+              <w:t>Efficient compute across collection</w:t>
+            </w:r>
+          </w:p>
+          <w:p>
+            <w:pPr>
+              <w:pStyle w:val="ListParagraph"/>
+              <w:numPr>
+                <w:ilvl w:val="0"/>
+                <w:numId w:val="1"/>
+              </w:numPr>
+              <w:ind w:left="361" w:hanging="270"/>
+              <w:rPr>
+                <w:rFonts w:ascii="Gill Sans Nova" w:hAnsi="Gill Sans Nova"/>
+                <w:sz w:val="24"/>
+                <w:szCs w:val="24"/>
+                <w:lang w:val="en-US"/>
+              </w:rPr>
+            </w:pPr>
+            <w:r>
+              <w:rPr>
+                <w:rFonts w:ascii="Gill Sans Nova" w:hAnsi="Gill Sans Nova"/>
+                <w:sz w:val="24"/>
+                <w:szCs w:val="24"/>
+                <w:lang w:val="en-US"/>
+              </w:rPr>
+              <w:t>Not needed with a small collection that fits in memory (less than 1000 documents)</w:t>
+            </w:r>
+          </w:p>
+        </w:tc>
+        <w:tc>
+          <w:tcPr>
+            <w:tcW w:w="3770" w:type="dxa"/>
+            <w:gridSpan w:val="3"/>
+          </w:tcPr>
+          <w:p>
+            <w:pPr>
+              <w:rPr>
+                <w:rFonts w:ascii="Gill Sans Nova" w:hAnsi="Gill Sans Nova"/>
+                <w:sz w:val="24"/>
+                <w:szCs w:val="24"/>
+                <w:lang w:val="en-US"/>
+              </w:rPr>
+            </w:pPr>
+          </w:p>
+        </w:tc>
+      </w:tr>
+      <w:tr>
+        <w:tc>
+          <w:tcPr>
+            <w:tcW w:w="2059" w:type="dxa"/>
+          </w:tcPr>
+          <w:p>
+            <w:pPr>
+              <w:rPr>
+                <w:rFonts w:ascii="Gill Sans Nova" w:hAnsi="Gill Sans Nova"/>
+                <w:sz w:val="24"/>
+                <w:szCs w:val="24"/>
+                <w:lang w:val="en-US"/>
+              </w:rPr>
+            </w:pPr>
           </w:p>
         </w:tc>
         <w:tc>
@@ -1336,6 +1454,7 @@
                 <w:highlight w:val="yellow"/>
                 <w:lang w:val="en-US"/>
               </w:rPr>
+              <w:lastRenderedPageBreak/>
               <w:t>[value1, value2, …]</w:t>
             </w:r>
           </w:p>
@@ -1405,7 +1524,6 @@
                 <w:szCs w:val="24"/>
                 <w:lang w:val="en-US"/>
               </w:rPr>
-              <w:lastRenderedPageBreak/>
               <w:t>“instructor_2”</w:t>
             </w:r>
           </w:p>
@@ -1522,16 +1640,7 @@
                 <w:szCs w:val="24"/>
                 <w:lang w:val="en-US"/>
               </w:rPr>
-              <w:t>S</w:t>
-            </w:r>
-            <w:r>
-              <w:rPr>
-                <w:rFonts w:ascii="Gill Sans Nova" w:hAnsi="Gill Sans Nova"/>
-                <w:sz w:val="24"/>
-                <w:szCs w:val="24"/>
-                <w:lang w:val="en-US"/>
-              </w:rPr>
-              <w:t>tring</w:t>
+              <w:t>String</w:t>
             </w:r>
           </w:p>
           <w:p>
@@ -3628,16 +3737,7 @@
                 <w:szCs w:val="24"/>
                 <w:lang w:val="en-US"/>
               </w:rPr>
-              <w:t>=11823</w:t>
-            </w:r>
-            <w:r>
-              <w:rPr>
-                <w:rFonts w:asciiTheme="minorEastAsia" w:hAnsiTheme="minorEastAsia"/>
-                <w:sz w:val="24"/>
-                <w:szCs w:val="24"/>
-                <w:lang w:val="en-US"/>
-              </w:rPr>
-              <w:t>)</w:t>
+              <w:t>=11823)</w:t>
             </w:r>
           </w:p>
         </w:tc>
@@ -5055,6 +5155,487 @@
               </w:rPr>
               <w:t>)</w:t>
             </w:r>
+          </w:p>
+        </w:tc>
+      </w:tr>
+      <w:tr>
+        <w:tc>
+          <w:tcPr>
+            <w:tcW w:w="1295" w:type="dxa"/>
+          </w:tcPr>
+          <w:p>
+            <w:pPr>
+              <w:rPr>
+                <w:rFonts w:ascii="Gill Sans Nova" w:hAnsi="Gill Sans Nova"/>
+                <w:sz w:val="24"/>
+                <w:szCs w:val="24"/>
+                <w:lang w:val="en-US"/>
+              </w:rPr>
+            </w:pPr>
+            <w:r>
+              <w:rPr>
+                <w:rFonts w:ascii="Gill Sans Nova" w:hAnsi="Gill Sans Nova"/>
+                <w:sz w:val="24"/>
+                <w:szCs w:val="24"/>
+                <w:lang w:val="en-US"/>
+              </w:rPr>
+              <w:t xml:space="preserve">Find set of </w:t>
+            </w:r>
+            <w:r>
+              <w:rPr>
+                <w:rFonts w:ascii="Gill Sans Nova" w:hAnsi="Gill Sans Nova"/>
+                <w:sz w:val="24"/>
+                <w:szCs w:val="24"/>
+                <w:highlight w:val="cyan"/>
+                <w:lang w:val="en-US"/>
+              </w:rPr>
+              <w:t>distinct</w:t>
+            </w:r>
+            <w:r>
+              <w:rPr>
+                <w:rFonts w:ascii="Gill Sans Nova" w:hAnsi="Gill Sans Nova"/>
+                <w:sz w:val="24"/>
+                <w:szCs w:val="24"/>
+                <w:lang w:val="en-US"/>
+              </w:rPr>
+              <w:t xml:space="preserve"> values for a field</w:t>
+            </w:r>
+          </w:p>
+        </w:tc>
+        <w:tc>
+          <w:tcPr>
+            <w:tcW w:w="4086" w:type="dxa"/>
+          </w:tcPr>
+          <w:p>
+            <w:pPr>
+              <w:rPr>
+                <w:rFonts w:ascii="Gill Sans Nova" w:hAnsi="Gill Sans Nova"/>
+                <w:sz w:val="24"/>
+                <w:szCs w:val="24"/>
+                <w:lang w:val="en-US"/>
+              </w:rPr>
+            </w:pPr>
+            <w:r>
+              <w:rPr>
+                <w:rFonts w:ascii="Gill Sans Nova" w:hAnsi="Gill Sans Nova"/>
+                <w:sz w:val="24"/>
+                <w:szCs w:val="24"/>
+                <w:lang w:val="en-US"/>
+              </w:rPr>
+              <w:t>Collects the distinct values that the specified field across the collection</w:t>
+            </w:r>
+          </w:p>
+          <w:p>
+            <w:pPr>
+              <w:pStyle w:val="ListParagraph"/>
+              <w:numPr>
+                <w:ilvl w:val="0"/>
+                <w:numId w:val="4"/>
+              </w:numPr>
+              <w:ind w:left="383" w:hanging="270"/>
+              <w:rPr>
+                <w:rFonts w:ascii="Gill Sans Nova" w:hAnsi="Gill Sans Nova"/>
+                <w:sz w:val="24"/>
+                <w:szCs w:val="24"/>
+                <w:lang w:val="en-US"/>
+              </w:rPr>
+            </w:pPr>
+            <w:r>
+              <w:rPr>
+                <w:rFonts w:ascii="Gill Sans Nova" w:hAnsi="Gill Sans Nova"/>
+                <w:sz w:val="24"/>
+                <w:szCs w:val="24"/>
+                <w:lang w:val="en-US"/>
+              </w:rPr>
+              <w:t>An aggregation function</w:t>
+            </w:r>
+          </w:p>
+          <w:p>
+            <w:pPr>
+              <w:pStyle w:val="ListParagraph"/>
+              <w:numPr>
+                <w:ilvl w:val="0"/>
+                <w:numId w:val="4"/>
+              </w:numPr>
+              <w:ind w:left="383" w:hanging="270"/>
+              <w:rPr>
+                <w:rFonts w:ascii="Gill Sans Nova" w:hAnsi="Gill Sans Nova"/>
+                <w:sz w:val="24"/>
+                <w:szCs w:val="24"/>
+                <w:lang w:val="en-US"/>
+              </w:rPr>
+            </w:pPr>
+            <w:r>
+              <w:rPr>
+                <w:rFonts w:ascii="Gill Sans Nova" w:hAnsi="Gill Sans Nova"/>
+                <w:sz w:val="24"/>
+                <w:szCs w:val="24"/>
+                <w:lang w:val="en-US"/>
+              </w:rPr>
+              <w:t xml:space="preserve">Efficient if there is a collection </w:t>
+            </w:r>
+            <w:r>
+              <w:rPr>
+                <w:rFonts w:ascii="Gill Sans Nova" w:hAnsi="Gill Sans Nova"/>
+                <w:i/>
+                <w:iCs/>
+                <w:sz w:val="24"/>
+                <w:szCs w:val="24"/>
+                <w:lang w:val="en-US"/>
+              </w:rPr>
+              <w:t xml:space="preserve">index </w:t>
+            </w:r>
+            <w:r>
+              <w:rPr>
+                <w:rFonts w:ascii="Gill Sans Nova" w:hAnsi="Gill Sans Nova"/>
+                <w:sz w:val="24"/>
+                <w:szCs w:val="24"/>
+                <w:lang w:val="en-US"/>
+              </w:rPr>
+              <w:t>on the field</w:t>
+            </w:r>
+          </w:p>
+        </w:tc>
+        <w:tc>
+          <w:tcPr>
+            <w:tcW w:w="5075" w:type="dxa"/>
+          </w:tcPr>
+          <w:p>
+            <w:pPr>
+              <w:rPr>
+                <w:rFonts w:asciiTheme="minorEastAsia" w:hAnsiTheme="minorEastAsia"/>
+                <w:sz w:val="24"/>
+                <w:szCs w:val="24"/>
+                <w:lang w:val="en-US"/>
+              </w:rPr>
+            </w:pPr>
+            <w:r>
+              <w:rPr>
+                <w:rFonts w:asciiTheme="minorEastAsia" w:hAnsiTheme="minorEastAsia"/>
+                <w:sz w:val="24"/>
+                <w:szCs w:val="24"/>
+                <w:lang w:val="en-US"/>
+              </w:rPr>
+              <w:t># Returns [‘male’, ‘female’, ‘org’]</w:t>
+            </w:r>
+          </w:p>
+          <w:p>
+            <w:pPr>
+              <w:rPr>
+                <w:rFonts w:asciiTheme="minorEastAsia" w:hAnsiTheme="minorEastAsia"/>
+                <w:sz w:val="24"/>
+                <w:szCs w:val="24"/>
+                <w:lang w:val="en-US"/>
+              </w:rPr>
+            </w:pPr>
+            <w:r>
+              <w:rPr>
+                <w:rFonts w:asciiTheme="minorEastAsia" w:hAnsiTheme="minorEastAsia"/>
+                <w:sz w:val="24"/>
+                <w:szCs w:val="24"/>
+                <w:lang w:val="en-US"/>
+              </w:rPr>
+              <w:t>db.laureates.</w:t>
+            </w:r>
+            <w:r>
+              <w:rPr>
+                <w:rFonts w:asciiTheme="minorEastAsia" w:hAnsiTheme="minorEastAsia"/>
+                <w:sz w:val="24"/>
+                <w:szCs w:val="24"/>
+                <w:highlight w:val="yellow"/>
+                <w:lang w:val="en-US"/>
+              </w:rPr>
+              <w:t>distinct</w:t>
+            </w:r>
+            <w:r>
+              <w:rPr>
+                <w:rFonts w:asciiTheme="minorEastAsia" w:hAnsiTheme="minorEastAsia"/>
+                <w:sz w:val="24"/>
+                <w:szCs w:val="24"/>
+                <w:lang w:val="en-US"/>
+              </w:rPr>
+              <w:t>(“gender”)</w:t>
+            </w:r>
+          </w:p>
+          <w:p>
+            <w:pPr>
+              <w:rPr>
+                <w:rFonts w:asciiTheme="minorEastAsia" w:hAnsiTheme="minorEastAsia"/>
+                <w:sz w:val="24"/>
+                <w:szCs w:val="24"/>
+                <w:lang w:val="en-US"/>
+              </w:rPr>
+            </w:pPr>
+          </w:p>
+          <w:p>
+            <w:pPr>
+              <w:rPr>
+                <w:rFonts w:asciiTheme="minorEastAsia" w:hAnsiTheme="minorEastAsia"/>
+                <w:sz w:val="24"/>
+                <w:szCs w:val="24"/>
+                <w:lang w:val="en-US"/>
+              </w:rPr>
+            </w:pPr>
+            <w:r>
+              <w:rPr>
+                <w:rFonts w:asciiTheme="minorEastAsia" w:hAnsiTheme="minorEastAsia"/>
+                <w:sz w:val="24"/>
+                <w:szCs w:val="24"/>
+                <w:lang w:val="en-US"/>
+              </w:rPr>
+              <w:t>db.laureates.distinct</w:t>
+            </w:r>
+            <w:r>
+              <w:rPr>
+                <w:rFonts w:asciiTheme="minorEastAsia" w:hAnsiTheme="minorEastAsia"/>
+                <w:sz w:val="24"/>
+                <w:szCs w:val="24"/>
+                <w:highlight w:val="yellow"/>
+                <w:lang w:val="en-US"/>
+              </w:rPr>
+              <w:t xml:space="preserve">(&lt;field&gt;, </w:t>
+            </w:r>
+            <w:r>
+              <w:rPr>
+                <w:rFonts w:asciiTheme="minorEastAsia" w:hAnsiTheme="minorEastAsia"/>
+                <w:sz w:val="24"/>
+                <w:szCs w:val="24"/>
+                <w:highlight w:val="yellow"/>
+                <w:lang w:val="en-US"/>
+              </w:rPr>
+              <w:t>{</w:t>
+            </w:r>
+            <w:r>
+              <w:rPr>
+                <w:rFonts w:asciiTheme="minorEastAsia" w:hAnsiTheme="minorEastAsia"/>
+                <w:sz w:val="24"/>
+                <w:szCs w:val="24"/>
+                <w:highlight w:val="yellow"/>
+                <w:lang w:val="en-US"/>
+              </w:rPr>
+              <w:t>&lt;filter&gt;</w:t>
+            </w:r>
+            <w:r>
+              <w:rPr>
+                <w:rFonts w:asciiTheme="minorEastAsia" w:hAnsiTheme="minorEastAsia"/>
+                <w:sz w:val="24"/>
+                <w:szCs w:val="24"/>
+                <w:highlight w:val="yellow"/>
+                <w:lang w:val="en-US"/>
+              </w:rPr>
+              <w:t>}</w:t>
+            </w:r>
+            <w:r>
+              <w:rPr>
+                <w:rFonts w:asciiTheme="minorEastAsia" w:hAnsiTheme="minorEastAsia"/>
+                <w:sz w:val="24"/>
+                <w:szCs w:val="24"/>
+                <w:highlight w:val="yellow"/>
+                <w:lang w:val="en-US"/>
+              </w:rPr>
+              <w:t>)</w:t>
+            </w:r>
+          </w:p>
+          <w:p>
+            <w:pPr>
+              <w:rPr>
+                <w:rFonts w:asciiTheme="minorEastAsia" w:hAnsiTheme="minorEastAsia"/>
+                <w:sz w:val="24"/>
+                <w:szCs w:val="24"/>
+                <w:lang w:val="en-US"/>
+              </w:rPr>
+            </w:pPr>
+          </w:p>
+        </w:tc>
+      </w:tr>
+      <w:tr>
+        <w:tc>
+          <w:tcPr>
+            <w:tcW w:w="1295" w:type="dxa"/>
+          </w:tcPr>
+          <w:p>
+            <w:pPr>
+              <w:rPr>
+                <w:rFonts w:ascii="Gill Sans Nova" w:hAnsi="Gill Sans Nova"/>
+                <w:sz w:val="24"/>
+                <w:szCs w:val="24"/>
+                <w:lang w:val="en-US"/>
+              </w:rPr>
+            </w:pPr>
+          </w:p>
+        </w:tc>
+        <w:tc>
+          <w:tcPr>
+            <w:tcW w:w="4086" w:type="dxa"/>
+          </w:tcPr>
+          <w:p>
+            <w:pPr>
+              <w:rPr>
+                <w:rFonts w:ascii="Gill Sans Nova" w:hAnsi="Gill Sans Nova"/>
+                <w:sz w:val="24"/>
+                <w:szCs w:val="24"/>
+                <w:lang w:val="en-US"/>
+              </w:rPr>
+            </w:pPr>
+          </w:p>
+        </w:tc>
+        <w:tc>
+          <w:tcPr>
+            <w:tcW w:w="5075" w:type="dxa"/>
+          </w:tcPr>
+          <w:p>
+            <w:pPr>
+              <w:rPr>
+                <w:rFonts w:asciiTheme="minorEastAsia" w:hAnsiTheme="minorEastAsia"/>
+                <w:sz w:val="24"/>
+                <w:szCs w:val="24"/>
+                <w:lang w:val="en-US"/>
+              </w:rPr>
+            </w:pPr>
+          </w:p>
+        </w:tc>
+      </w:tr>
+      <w:tr>
+        <w:tc>
+          <w:tcPr>
+            <w:tcW w:w="1295" w:type="dxa"/>
+          </w:tcPr>
+          <w:p>
+            <w:pPr>
+              <w:rPr>
+                <w:rFonts w:ascii="Gill Sans Nova" w:hAnsi="Gill Sans Nova"/>
+                <w:sz w:val="24"/>
+                <w:szCs w:val="24"/>
+                <w:highlight w:val="cyan"/>
+                <w:lang w:val="en-US"/>
+              </w:rPr>
+            </w:pPr>
+          </w:p>
+        </w:tc>
+        <w:tc>
+          <w:tcPr>
+            <w:tcW w:w="4086" w:type="dxa"/>
+          </w:tcPr>
+          <w:p>
+            <w:pPr>
+              <w:rPr>
+                <w:rFonts w:ascii="Gill Sans Nova" w:hAnsi="Gill Sans Nova"/>
+                <w:sz w:val="24"/>
+                <w:szCs w:val="24"/>
+                <w:lang w:val="en-US"/>
+              </w:rPr>
+            </w:pPr>
+          </w:p>
+        </w:tc>
+        <w:tc>
+          <w:tcPr>
+            <w:tcW w:w="5075" w:type="dxa"/>
+          </w:tcPr>
+          <w:p>
+            <w:pPr>
+              <w:rPr>
+                <w:rFonts w:asciiTheme="minorEastAsia" w:hAnsiTheme="minorEastAsia"/>
+                <w:sz w:val="24"/>
+                <w:szCs w:val="24"/>
+                <w:lang w:val="en-US"/>
+              </w:rPr>
+            </w:pPr>
+          </w:p>
+        </w:tc>
+      </w:tr>
+      <w:tr>
+        <w:tc>
+          <w:tcPr>
+            <w:tcW w:w="1295" w:type="dxa"/>
+          </w:tcPr>
+          <w:p>
+            <w:pPr>
+              <w:rPr>
+                <w:rFonts w:ascii="Gill Sans Nova" w:hAnsi="Gill Sans Nova"/>
+                <w:sz w:val="24"/>
+                <w:szCs w:val="24"/>
+                <w:highlight w:val="cyan"/>
+                <w:lang w:val="en-US"/>
+              </w:rPr>
+            </w:pPr>
+          </w:p>
+        </w:tc>
+        <w:tc>
+          <w:tcPr>
+            <w:tcW w:w="4086" w:type="dxa"/>
+          </w:tcPr>
+          <w:p>
+            <w:pPr>
+              <w:rPr>
+                <w:rFonts w:ascii="Gill Sans Nova" w:hAnsi="Gill Sans Nova"/>
+                <w:sz w:val="24"/>
+                <w:szCs w:val="24"/>
+                <w:lang w:val="en-US"/>
+              </w:rPr>
+            </w:pPr>
+          </w:p>
+        </w:tc>
+        <w:tc>
+          <w:tcPr>
+            <w:tcW w:w="5075" w:type="dxa"/>
+          </w:tcPr>
+          <w:p>
+            <w:pPr>
+              <w:rPr>
+                <w:rFonts w:asciiTheme="minorEastAsia" w:hAnsiTheme="minorEastAsia"/>
+                <w:sz w:val="24"/>
+                <w:szCs w:val="24"/>
+                <w:lang w:val="en-US"/>
+              </w:rPr>
+            </w:pPr>
+          </w:p>
+        </w:tc>
+      </w:tr>
+      <w:tr>
+        <w:tc>
+          <w:tcPr>
+            <w:tcW w:w="1295" w:type="dxa"/>
+          </w:tcPr>
+          <w:p>
+            <w:pPr>
+              <w:rPr>
+                <w:rFonts w:ascii="Gill Sans Nova" w:hAnsi="Gill Sans Nova"/>
+                <w:sz w:val="24"/>
+                <w:szCs w:val="24"/>
+                <w:highlight w:val="cyan"/>
+                <w:lang w:val="en-US"/>
+              </w:rPr>
+            </w:pPr>
+          </w:p>
+        </w:tc>
+        <w:tc>
+          <w:tcPr>
+            <w:tcW w:w="4086" w:type="dxa"/>
+          </w:tcPr>
+          <w:p>
+            <w:pPr>
+              <w:rPr>
+                <w:rFonts w:ascii="Gill Sans Nova" w:hAnsi="Gill Sans Nova"/>
+                <w:sz w:val="24"/>
+                <w:szCs w:val="24"/>
+                <w:lang w:val="en-US"/>
+              </w:rPr>
+            </w:pPr>
+          </w:p>
+        </w:tc>
+        <w:tc>
+          <w:tcPr>
+            <w:tcW w:w="5075" w:type="dxa"/>
+          </w:tcPr>
+          <w:p>
+            <w:pPr>
+              <w:rPr>
+                <w:rFonts w:asciiTheme="minorEastAsia" w:hAnsiTheme="minorEastAsia"/>
+                <w:sz w:val="24"/>
+                <w:szCs w:val="24"/>
+                <w:lang w:val="en-US"/>
+              </w:rPr>
+            </w:pPr>
           </w:p>
         </w:tc>
       </w:tr>
@@ -5120,11 +5701,11 @@
         <w:tblLook w:val="04A0" w:firstRow="1" w:lastRow="0" w:firstColumn="1" w:lastColumn="0" w:noHBand="0" w:noVBand="1"/>
       </w:tblPr>
       <w:tblGrid>
-        <w:gridCol w:w="1295"/>
-        <w:gridCol w:w="1415"/>
-        <w:gridCol w:w="1394"/>
-        <w:gridCol w:w="1277"/>
-        <w:gridCol w:w="5075"/>
+        <w:gridCol w:w="1364"/>
+        <w:gridCol w:w="1403"/>
+        <w:gridCol w:w="1387"/>
+        <w:gridCol w:w="1272"/>
+        <w:gridCol w:w="5030"/>
       </w:tblGrid>
       <w:tr>
         <w:tc>
@@ -5195,7 +5776,8 @@
       <w:tr>
         <w:tc>
           <w:tcPr>
-            <w:tcW w:w="1295" w:type="dxa"/>
+            <w:tcW w:w="1364" w:type="dxa"/>
+            <w:vMerge w:val="restart"/>
           </w:tcPr>
           <w:p>
             <w:pPr>
@@ -5219,7 +5801,7 @@
         </w:tc>
         <w:tc>
           <w:tcPr>
-            <w:tcW w:w="4086" w:type="dxa"/>
+            <w:tcW w:w="4062" w:type="dxa"/>
             <w:gridSpan w:val="3"/>
           </w:tcPr>
           <w:p>
@@ -5275,7 +5857,7 @@
         </w:tc>
         <w:tc>
           <w:tcPr>
-            <w:tcW w:w="5075" w:type="dxa"/>
+            <w:tcW w:w="5030" w:type="dxa"/>
           </w:tcPr>
           <w:p>
             <w:pPr>
@@ -5373,6 +5955,627 @@
                 <w:lang w:val="en-US"/>
               </w:rPr>
               <w:t>}</w:t>
+            </w:r>
+          </w:p>
+        </w:tc>
+      </w:tr>
+      <w:tr>
+        <w:tc>
+          <w:tcPr>
+            <w:tcW w:w="1364" w:type="dxa"/>
+            <w:vMerge/>
+          </w:tcPr>
+          <w:p>
+            <w:pPr>
+              <w:rPr>
+                <w:rFonts w:ascii="Gill Sans Nova" w:hAnsi="Gill Sans Nova"/>
+                <w:sz w:val="24"/>
+                <w:szCs w:val="24"/>
+                <w:lang w:val="en-US"/>
+              </w:rPr>
+            </w:pPr>
+          </w:p>
+        </w:tc>
+        <w:tc>
+          <w:tcPr>
+            <w:tcW w:w="4062" w:type="dxa"/>
+            <w:gridSpan w:val="3"/>
+          </w:tcPr>
+          <w:p>
+            <w:pPr>
+              <w:rPr>
+                <w:rFonts w:ascii="Gill Sans Nova" w:hAnsi="Gill Sans Nova"/>
+                <w:sz w:val="24"/>
+                <w:szCs w:val="24"/>
+                <w:lang w:val="en-US"/>
+              </w:rPr>
+            </w:pPr>
+            <w:r>
+              <w:rPr>
+                <w:rFonts w:ascii="Gill Sans Nova" w:hAnsi="Gill Sans Nova"/>
+                <w:sz w:val="24"/>
+                <w:szCs w:val="24"/>
+                <w:lang w:val="en-US"/>
+              </w:rPr>
+              <w:t>2-stage pipeline</w:t>
+            </w:r>
+          </w:p>
+          <w:p>
+            <w:pPr>
+              <w:pStyle w:val="ListParagraph"/>
+              <w:numPr>
+                <w:ilvl w:val="0"/>
+                <w:numId w:val="5"/>
+              </w:numPr>
+              <w:ind w:left="383"/>
+              <w:rPr>
+                <w:rFonts w:ascii="Gill Sans Nova" w:hAnsi="Gill Sans Nova"/>
+                <w:sz w:val="24"/>
+                <w:szCs w:val="24"/>
+                <w:lang w:val="en-US"/>
+              </w:rPr>
+            </w:pPr>
+            <w:r>
+              <w:rPr>
+                <w:rFonts w:ascii="Gill Sans Nova" w:hAnsi="Gill Sans Nova"/>
+                <w:sz w:val="24"/>
+                <w:szCs w:val="24"/>
+                <w:lang w:val="en-US"/>
+              </w:rPr>
+              <w:t>Filter collection for documents that match a filter</w:t>
+            </w:r>
+          </w:p>
+          <w:p>
+            <w:pPr>
+              <w:pStyle w:val="ListParagraph"/>
+              <w:numPr>
+                <w:ilvl w:val="0"/>
+                <w:numId w:val="5"/>
+              </w:numPr>
+              <w:ind w:left="383"/>
+              <w:rPr>
+                <w:rFonts w:ascii="Gill Sans Nova" w:hAnsi="Gill Sans Nova"/>
+                <w:sz w:val="24"/>
+                <w:szCs w:val="24"/>
+                <w:lang w:val="en-US"/>
+              </w:rPr>
+            </w:pPr>
+            <w:r>
+              <w:rPr>
+                <w:rFonts w:ascii="Gill Sans Nova" w:hAnsi="Gill Sans Nova"/>
+                <w:sz w:val="24"/>
+                <w:szCs w:val="24"/>
+                <w:lang w:val="en-US"/>
+              </w:rPr>
+              <w:t>Then, collect and return distinct values of a field for these documents</w:t>
+            </w:r>
+          </w:p>
+        </w:tc>
+        <w:tc>
+          <w:tcPr>
+            <w:tcW w:w="5030" w:type="dxa"/>
+          </w:tcPr>
+          <w:p>
+            <w:pPr>
+              <w:rPr>
+                <w:rFonts w:asciiTheme="minorEastAsia" w:hAnsiTheme="minorEastAsia"/>
+                <w:sz w:val="24"/>
+                <w:szCs w:val="24"/>
+                <w:lang w:val="en-US"/>
+              </w:rPr>
+            </w:pPr>
+            <w:r>
+              <w:rPr>
+                <w:rFonts w:asciiTheme="minorEastAsia" w:hAnsiTheme="minorEastAsia"/>
+                <w:sz w:val="24"/>
+                <w:szCs w:val="24"/>
+                <w:lang w:val="en-US"/>
+              </w:rPr>
+              <w:t># Pre-filtering distinct values</w:t>
+            </w:r>
+          </w:p>
+          <w:p>
+            <w:pPr>
+              <w:rPr>
+                <w:rFonts w:asciiTheme="minorEastAsia" w:hAnsiTheme="minorEastAsia"/>
+                <w:sz w:val="24"/>
+                <w:szCs w:val="24"/>
+                <w:lang w:val="en-US"/>
+              </w:rPr>
+            </w:pPr>
+            <w:r>
+              <w:rPr>
+                <w:rFonts w:asciiTheme="minorEastAsia" w:hAnsiTheme="minorEastAsia"/>
+                <w:sz w:val="24"/>
+                <w:szCs w:val="24"/>
+                <w:lang w:val="en-US"/>
+              </w:rPr>
+              <w:t>db.laureates.distinct(</w:t>
+            </w:r>
+          </w:p>
+          <w:p>
+            <w:pPr>
+              <w:ind w:left="350"/>
+              <w:rPr>
+                <w:rFonts w:asciiTheme="minorEastAsia" w:hAnsiTheme="minorEastAsia"/>
+                <w:sz w:val="24"/>
+                <w:szCs w:val="24"/>
+                <w:lang w:val="en-US"/>
+              </w:rPr>
+            </w:pPr>
+            <w:r>
+              <w:rPr>
+                <w:rFonts w:asciiTheme="minorEastAsia" w:hAnsiTheme="minorEastAsia"/>
+                <w:sz w:val="24"/>
+                <w:szCs w:val="24"/>
+                <w:lang w:val="en-US"/>
+              </w:rPr>
+              <w:t>“prizes.category”,</w:t>
+            </w:r>
+          </w:p>
+          <w:p>
+            <w:pPr>
+              <w:ind w:left="350"/>
+              <w:rPr>
+                <w:rFonts w:asciiTheme="minorEastAsia" w:hAnsiTheme="minorEastAsia"/>
+                <w:sz w:val="24"/>
+                <w:szCs w:val="24"/>
+                <w:lang w:val="en-US"/>
+              </w:rPr>
+            </w:pPr>
+            <w:r>
+              <w:rPr>
+                <w:rFonts w:asciiTheme="minorEastAsia" w:hAnsiTheme="minorEastAsia"/>
+                <w:sz w:val="24"/>
+                <w:szCs w:val="24"/>
+                <w:lang w:val="en-US"/>
+              </w:rPr>
+              <w:t>{“prizes.share”: ‘4’} # filter arg</w:t>
+            </w:r>
+          </w:p>
+          <w:p>
+            <w:pPr>
+              <w:rPr>
+                <w:rFonts w:asciiTheme="minorEastAsia" w:hAnsiTheme="minorEastAsia"/>
+                <w:sz w:val="24"/>
+                <w:szCs w:val="24"/>
+                <w:lang w:val="en-US"/>
+              </w:rPr>
+            </w:pPr>
+            <w:r>
+              <w:rPr>
+                <w:rFonts w:asciiTheme="minorEastAsia" w:hAnsiTheme="minorEastAsia"/>
+                <w:sz w:val="24"/>
+                <w:szCs w:val="24"/>
+                <w:lang w:val="en-US"/>
+              </w:rPr>
+              <w:t>)</w:t>
+            </w:r>
+          </w:p>
+        </w:tc>
+      </w:tr>
+      <w:tr>
+        <w:tc>
+          <w:tcPr>
+            <w:tcW w:w="1364" w:type="dxa"/>
+          </w:tcPr>
+          <w:p>
+            <w:pPr>
+              <w:rPr>
+                <w:rFonts w:ascii="Gill Sans Nova" w:hAnsi="Gill Sans Nova"/>
+                <w:sz w:val="24"/>
+                <w:szCs w:val="24"/>
+                <w:lang w:val="en-US"/>
+              </w:rPr>
+            </w:pPr>
+            <w:r>
+              <w:rPr>
+                <w:rFonts w:ascii="Gill Sans Nova" w:hAnsi="Gill Sans Nova"/>
+                <w:sz w:val="24"/>
+                <w:szCs w:val="24"/>
+                <w:lang w:val="en-US"/>
+              </w:rPr>
+              <w:t>Matching array fields</w:t>
+            </w:r>
+          </w:p>
+        </w:tc>
+        <w:tc>
+          <w:tcPr>
+            <w:tcW w:w="4062" w:type="dxa"/>
+            <w:gridSpan w:val="3"/>
+          </w:tcPr>
+          <w:p>
+            <w:pPr>
+              <w:rPr>
+                <w:rFonts w:ascii="Gill Sans Nova" w:hAnsi="Gill Sans Nova"/>
+                <w:sz w:val="24"/>
+                <w:szCs w:val="24"/>
+                <w:lang w:val="en-US"/>
+              </w:rPr>
+            </w:pPr>
+          </w:p>
+          <w:p>
+            <w:pPr>
+              <w:rPr>
+                <w:rFonts w:ascii="Gill Sans Nova" w:hAnsi="Gill Sans Nova"/>
+                <w:sz w:val="24"/>
+                <w:szCs w:val="24"/>
+                <w:lang w:val="en-US"/>
+              </w:rPr>
+            </w:pPr>
+            <w:r>
+              <w:rPr>
+                <w:rFonts w:ascii="Gill Sans Nova" w:hAnsi="Gill Sans Nova"/>
+                <w:sz w:val="24"/>
+                <w:szCs w:val="24"/>
+                <w:lang w:val="en-US"/>
+              </w:rPr>
+              <w:t xml:space="preserve">** </w:t>
+            </w:r>
+            <w:r>
+              <w:rPr>
+                <w:rFonts w:ascii="Gill Sans Nova" w:hAnsi="Gill Sans Nova"/>
+                <w:sz w:val="24"/>
+                <w:szCs w:val="24"/>
+                <w:lang w:val="en-US"/>
+              </w:rPr>
+              <w:t>Possible format combinations:</w:t>
+            </w:r>
+          </w:p>
+          <w:p>
+            <w:pPr>
+              <w:rPr>
+                <w:rFonts w:ascii="Gill Sans Nova" w:hAnsi="Gill Sans Nova"/>
+                <w:sz w:val="24"/>
+                <w:szCs w:val="24"/>
+                <w:lang w:val="en-US"/>
+              </w:rPr>
+            </w:pPr>
+          </w:p>
+          <w:p>
+            <w:pPr>
+              <w:rPr>
+                <w:rFonts w:ascii="Gill Sans Nova" w:hAnsi="Gill Sans Nova"/>
+                <w:b/>
+                <w:bCs/>
+                <w:sz w:val="24"/>
+                <w:szCs w:val="24"/>
+                <w:highlight w:val="cyan"/>
+                <w:lang w:val="en-US"/>
+              </w:rPr>
+            </w:pPr>
+            <w:r>
+              <w:rPr>
+                <w:rFonts w:ascii="Gill Sans Nova" w:hAnsi="Gill Sans Nova"/>
+                <w:b/>
+                <w:bCs/>
+                <w:sz w:val="24"/>
+                <w:szCs w:val="24"/>
+                <w:highlight w:val="cyan"/>
+                <w:lang w:val="en-US"/>
+              </w:rPr>
+              <w:t>{ “field”: value }</w:t>
+            </w:r>
+          </w:p>
+          <w:p>
+            <w:pPr>
+              <w:rPr>
+                <w:rFonts w:ascii="Gill Sans Nova" w:hAnsi="Gill Sans Nova"/>
+                <w:b/>
+                <w:bCs/>
+                <w:sz w:val="24"/>
+                <w:szCs w:val="24"/>
+                <w:highlight w:val="cyan"/>
+                <w:lang w:val="en-US"/>
+              </w:rPr>
+            </w:pPr>
+            <w:r>
+              <w:rPr>
+                <w:rFonts w:ascii="Gill Sans Nova" w:hAnsi="Gill Sans Nova"/>
+                <w:b/>
+                <w:bCs/>
+                <w:sz w:val="24"/>
+                <w:szCs w:val="24"/>
+                <w:highlight w:val="cyan"/>
+                <w:lang w:val="en-US"/>
+              </w:rPr>
+              <w:t>{ “field”: { “$op”: value }</w:t>
+            </w:r>
+            <w:r>
+              <w:rPr>
+                <w:rFonts w:ascii="Gill Sans Nova" w:hAnsi="Gill Sans Nova"/>
+                <w:b/>
+                <w:bCs/>
+                <w:sz w:val="24"/>
+                <w:szCs w:val="24"/>
+                <w:highlight w:val="cyan"/>
+                <w:lang w:val="en-US"/>
+              </w:rPr>
+              <w:t>, …</w:t>
+            </w:r>
+            <w:r>
+              <w:rPr>
+                <w:rFonts w:ascii="Gill Sans Nova" w:hAnsi="Gill Sans Nova"/>
+                <w:b/>
+                <w:bCs/>
+                <w:sz w:val="24"/>
+                <w:szCs w:val="24"/>
+                <w:highlight w:val="cyan"/>
+                <w:lang w:val="en-US"/>
+              </w:rPr>
+              <w:t xml:space="preserve"> }</w:t>
+            </w:r>
+          </w:p>
+          <w:p>
+            <w:pPr>
+              <w:rPr>
+                <w:rFonts w:ascii="Gill Sans Nova" w:hAnsi="Gill Sans Nova"/>
+                <w:b/>
+                <w:bCs/>
+                <w:sz w:val="24"/>
+                <w:szCs w:val="24"/>
+                <w:lang w:val="en-US"/>
+              </w:rPr>
+            </w:pPr>
+            <w:r>
+              <w:rPr>
+                <w:rFonts w:ascii="Gill Sans Nova" w:hAnsi="Gill Sans Nova"/>
+                <w:b/>
+                <w:bCs/>
+                <w:sz w:val="24"/>
+                <w:szCs w:val="24"/>
+                <w:highlight w:val="cyan"/>
+                <w:lang w:val="en-US"/>
+              </w:rPr>
+              <w:t>{ “field”: { “$op”: {</w:t>
+            </w:r>
+            <w:r>
+              <w:rPr>
+                <w:rFonts w:ascii="Gill Sans Nova" w:hAnsi="Gill Sans Nova"/>
+                <w:b/>
+                <w:bCs/>
+                <w:sz w:val="24"/>
+                <w:szCs w:val="24"/>
+                <w:highlight w:val="cyan"/>
+                <w:lang w:val="en-US"/>
+              </w:rPr>
+              <w:t xml:space="preserve"> … </w:t>
+            </w:r>
+            <w:r>
+              <w:rPr>
+                <w:rFonts w:ascii="Gill Sans Nova" w:hAnsi="Gill Sans Nova"/>
+                <w:b/>
+                <w:bCs/>
+                <w:sz w:val="24"/>
+                <w:szCs w:val="24"/>
+                <w:highlight w:val="cyan"/>
+                <w:lang w:val="en-US"/>
+              </w:rPr>
+              <w:t>}</w:t>
+            </w:r>
+            <w:r>
+              <w:rPr>
+                <w:rFonts w:ascii="Gill Sans Nova" w:hAnsi="Gill Sans Nova"/>
+                <w:b/>
+                <w:bCs/>
+                <w:sz w:val="24"/>
+                <w:szCs w:val="24"/>
+                <w:highlight w:val="cyan"/>
+                <w:lang w:val="en-US"/>
+              </w:rPr>
+              <w:t>, …</w:t>
+            </w:r>
+            <w:r>
+              <w:rPr>
+                <w:rFonts w:ascii="Gill Sans Nova" w:hAnsi="Gill Sans Nova"/>
+                <w:b/>
+                <w:bCs/>
+                <w:sz w:val="24"/>
+                <w:szCs w:val="24"/>
+                <w:highlight w:val="cyan"/>
+                <w:lang w:val="en-US"/>
+              </w:rPr>
+              <w:t xml:space="preserve"> }}</w:t>
+            </w:r>
+          </w:p>
+          <w:p>
+            <w:pPr>
+              <w:rPr>
+                <w:rFonts w:ascii="Gill Sans Nova" w:hAnsi="Gill Sans Nova"/>
+                <w:sz w:val="24"/>
+                <w:szCs w:val="24"/>
+                <w:lang w:val="en-US"/>
+              </w:rPr>
+            </w:pPr>
+            <w:r>
+              <w:rPr>
+                <w:rFonts w:ascii="Gill Sans Nova" w:hAnsi="Gill Sans Nova"/>
+                <w:sz w:val="24"/>
+                <w:szCs w:val="24"/>
+                <w:lang w:val="en-US"/>
+              </w:rPr>
+              <w:t>where … is the same variation of combinations</w:t>
+            </w:r>
+            <w:r>
+              <w:rPr>
+                <w:rFonts w:ascii="Gill Sans Nova" w:hAnsi="Gill Sans Nova"/>
+                <w:sz w:val="24"/>
+                <w:szCs w:val="24"/>
+                <w:lang w:val="en-US"/>
+              </w:rPr>
+              <w:t xml:space="preserve"> (nest)</w:t>
+            </w:r>
+          </w:p>
+          <w:p>
+            <w:pPr>
+              <w:rPr>
+                <w:rFonts w:ascii="Gill Sans Nova" w:hAnsi="Gill Sans Nova"/>
+                <w:sz w:val="24"/>
+                <w:szCs w:val="24"/>
+                <w:lang w:val="en-US"/>
+              </w:rPr>
+            </w:pPr>
+          </w:p>
+        </w:tc>
+        <w:tc>
+          <w:tcPr>
+            <w:tcW w:w="5030" w:type="dxa"/>
+          </w:tcPr>
+          <w:p>
+            <w:pPr>
+              <w:rPr>
+                <w:rFonts w:asciiTheme="minorEastAsia" w:hAnsiTheme="minorEastAsia"/>
+                <w:sz w:val="24"/>
+                <w:szCs w:val="24"/>
+                <w:lang w:val="en-US"/>
+              </w:rPr>
+            </w:pPr>
+            <w:r>
+              <w:rPr>
+                <w:rFonts w:asciiTheme="minorEastAsia" w:hAnsiTheme="minorEastAsia"/>
+                <w:sz w:val="24"/>
+                <w:szCs w:val="24"/>
+                <w:lang w:val="en-US"/>
+              </w:rPr>
+              <w:t>db.lauretes.count_documents({</w:t>
+            </w:r>
+          </w:p>
+          <w:p>
+            <w:pPr>
+              <w:ind w:left="440"/>
+              <w:rPr>
+                <w:rFonts w:asciiTheme="minorEastAsia" w:hAnsiTheme="minorEastAsia"/>
+                <w:sz w:val="24"/>
+                <w:szCs w:val="24"/>
+                <w:lang w:val="en-US"/>
+              </w:rPr>
+            </w:pPr>
+            <w:r>
+              <w:rPr>
+                <w:rFonts w:asciiTheme="minorEastAsia" w:hAnsiTheme="minorEastAsia"/>
+                <w:sz w:val="24"/>
+                <w:szCs w:val="24"/>
+                <w:lang w:val="en-US"/>
+              </w:rPr>
+              <w:t>“prizes”: { “</w:t>
+            </w:r>
+            <w:r>
+              <w:rPr>
+                <w:rFonts w:asciiTheme="minorEastAsia" w:hAnsiTheme="minorEastAsia"/>
+                <w:sz w:val="24"/>
+                <w:szCs w:val="24"/>
+                <w:highlight w:val="green"/>
+                <w:lang w:val="en-US"/>
+              </w:rPr>
+              <w:t>$elemMatch</w:t>
+            </w:r>
+            <w:r>
+              <w:rPr>
+                <w:rFonts w:asciiTheme="minorEastAsia" w:hAnsiTheme="minorEastAsia"/>
+                <w:sz w:val="24"/>
+                <w:szCs w:val="24"/>
+                <w:lang w:val="en-US"/>
+              </w:rPr>
+              <w:t>”: {</w:t>
+            </w:r>
+          </w:p>
+          <w:p>
+            <w:pPr>
+              <w:ind w:left="440"/>
+              <w:rPr>
+                <w:rFonts w:asciiTheme="minorEastAsia" w:hAnsiTheme="minorEastAsia"/>
+                <w:sz w:val="24"/>
+                <w:szCs w:val="24"/>
+                <w:lang w:val="en-US"/>
+              </w:rPr>
+            </w:pPr>
+            <w:r>
+              <w:rPr>
+                <w:rFonts w:asciiTheme="minorEastAsia" w:hAnsiTheme="minorEastAsia"/>
+                <w:sz w:val="24"/>
+                <w:szCs w:val="24"/>
+                <w:lang w:val="en-US"/>
+              </w:rPr>
+              <w:t>“category”: “physics”,</w:t>
+            </w:r>
+          </w:p>
+          <w:p>
+            <w:pPr>
+              <w:ind w:left="440"/>
+              <w:rPr>
+                <w:rFonts w:asciiTheme="minorEastAsia" w:hAnsiTheme="minorEastAsia"/>
+                <w:sz w:val="24"/>
+                <w:szCs w:val="24"/>
+                <w:lang w:val="en-US"/>
+              </w:rPr>
+            </w:pPr>
+            <w:r>
+              <w:rPr>
+                <w:rFonts w:asciiTheme="minorEastAsia" w:hAnsiTheme="minorEastAsia"/>
+                <w:sz w:val="24"/>
+                <w:szCs w:val="24"/>
+                <w:lang w:val="en-US"/>
+              </w:rPr>
+              <w:t>“share”: “1”,</w:t>
+            </w:r>
+          </w:p>
+          <w:p>
+            <w:pPr>
+              <w:ind w:left="440"/>
+              <w:rPr>
+                <w:rFonts w:asciiTheme="minorEastAsia" w:hAnsiTheme="minorEastAsia"/>
+                <w:sz w:val="24"/>
+                <w:szCs w:val="24"/>
+                <w:lang w:val="en-US"/>
+              </w:rPr>
+            </w:pPr>
+            <w:r>
+              <w:rPr>
+                <w:rFonts w:asciiTheme="minorEastAsia" w:hAnsiTheme="minorEastAsia"/>
+                <w:sz w:val="24"/>
+                <w:szCs w:val="24"/>
+                <w:lang w:val="en-US"/>
+              </w:rPr>
+              <w:t>“year”: {“lt”: “1945}</w:t>
+            </w:r>
+          </w:p>
+          <w:p>
+            <w:pPr>
+              <w:ind w:left="260"/>
+              <w:rPr>
+                <w:rFonts w:asciiTheme="minorEastAsia" w:hAnsiTheme="minorEastAsia"/>
+                <w:sz w:val="24"/>
+                <w:szCs w:val="24"/>
+                <w:lang w:val="en-US"/>
+              </w:rPr>
+            </w:pPr>
+            <w:r>
+              <w:rPr>
+                <w:rFonts w:asciiTheme="minorEastAsia" w:hAnsiTheme="minorEastAsia"/>
+                <w:sz w:val="24"/>
+                <w:szCs w:val="24"/>
+                <w:lang w:val="en-US"/>
+              </w:rPr>
+              <w:t>}}</w:t>
+            </w:r>
+          </w:p>
+          <w:p>
+            <w:pPr>
+              <w:rPr>
+                <w:rFonts w:asciiTheme="minorEastAsia" w:hAnsiTheme="minorEastAsia"/>
+                <w:sz w:val="24"/>
+                <w:szCs w:val="24"/>
+                <w:lang w:val="en-US"/>
+              </w:rPr>
+            </w:pPr>
+            <w:r>
+              <w:rPr>
+                <w:rFonts w:asciiTheme="minorEastAsia" w:hAnsiTheme="minorEastAsia"/>
+                <w:sz w:val="24"/>
+                <w:szCs w:val="24"/>
+                <w:lang w:val="en-US"/>
+              </w:rPr>
+              <w:t>})</w:t>
             </w:r>
           </w:p>
         </w:tc>
@@ -5383,7 +6586,7 @@
         </w:trPr>
         <w:tc>
           <w:tcPr>
-            <w:tcW w:w="1295" w:type="dxa"/>
+            <w:tcW w:w="1364" w:type="dxa"/>
             <w:vMerge w:val="restart"/>
           </w:tcPr>
           <w:p>
@@ -5408,7 +6611,7 @@
         </w:tc>
         <w:tc>
           <w:tcPr>
-            <w:tcW w:w="4086" w:type="dxa"/>
+            <w:tcW w:w="4062" w:type="dxa"/>
             <w:gridSpan w:val="3"/>
           </w:tcPr>
           <w:p>
@@ -5523,7 +6726,7 @@
         </w:tc>
         <w:tc>
           <w:tcPr>
-            <w:tcW w:w="5075" w:type="dxa"/>
+            <w:tcW w:w="5030" w:type="dxa"/>
             <w:vMerge w:val="restart"/>
           </w:tcPr>
           <w:p>
@@ -5895,6 +7098,25 @@
                 <w:lang w:val="en-US"/>
               </w:rPr>
             </w:pPr>
+          </w:p>
+          <w:p>
+            <w:pPr>
+              <w:rPr>
+                <w:rFonts w:asciiTheme="minorEastAsia" w:hAnsiTheme="minorEastAsia"/>
+                <w:sz w:val="24"/>
+                <w:szCs w:val="24"/>
+                <w:lang w:val="en-US"/>
+              </w:rPr>
+            </w:pPr>
+            <w:r>
+              <w:rPr>
+                <w:rFonts w:asciiTheme="minorEastAsia" w:hAnsiTheme="minorEastAsia"/>
+                <w:sz w:val="24"/>
+                <w:szCs w:val="24"/>
+                <w:lang w:val="en-US"/>
+              </w:rPr>
+              <w:t># Value is another operator-value pair</w:t>
+            </w:r>
           </w:p>
           <w:p>
             <w:pPr>
@@ -5932,7 +7154,7 @@
         </w:trPr>
         <w:tc>
           <w:tcPr>
-            <w:tcW w:w="1295" w:type="dxa"/>
+            <w:tcW w:w="1364" w:type="dxa"/>
             <w:vMerge/>
           </w:tcPr>
           <w:p>
@@ -5948,7 +7170,7 @@
         </w:tc>
         <w:tc>
           <w:tcPr>
-            <w:tcW w:w="1415" w:type="dxa"/>
+            <w:tcW w:w="1403" w:type="dxa"/>
             <w:shd w:val="clear" w:color="auto" w:fill="A8D08D" w:themeFill="accent6" w:themeFillTint="99"/>
           </w:tcPr>
           <w:p>
@@ -5974,7 +7196,7 @@
         </w:tc>
         <w:tc>
           <w:tcPr>
-            <w:tcW w:w="1394" w:type="dxa"/>
+            <w:tcW w:w="1387" w:type="dxa"/>
             <w:shd w:val="clear" w:color="auto" w:fill="A8D08D" w:themeFill="accent6" w:themeFillTint="99"/>
           </w:tcPr>
           <w:p>
@@ -6000,7 +7222,7 @@
         </w:tc>
         <w:tc>
           <w:tcPr>
-            <w:tcW w:w="1277" w:type="dxa"/>
+            <w:tcW w:w="1272" w:type="dxa"/>
             <w:shd w:val="clear" w:color="auto" w:fill="A8D08D" w:themeFill="accent6" w:themeFillTint="99"/>
           </w:tcPr>
           <w:p>
@@ -6026,7 +7248,7 @@
         </w:tc>
         <w:tc>
           <w:tcPr>
-            <w:tcW w:w="5075" w:type="dxa"/>
+            <w:tcW w:w="5030" w:type="dxa"/>
             <w:vMerge/>
           </w:tcPr>
           <w:p>
@@ -6047,7 +7269,7 @@
         </w:trPr>
         <w:tc>
           <w:tcPr>
-            <w:tcW w:w="1295" w:type="dxa"/>
+            <w:tcW w:w="1364" w:type="dxa"/>
             <w:vMerge/>
           </w:tcPr>
           <w:p>
@@ -6063,7 +7285,7 @@
         </w:tc>
         <w:tc>
           <w:tcPr>
-            <w:tcW w:w="1415" w:type="dxa"/>
+            <w:tcW w:w="1403" w:type="dxa"/>
           </w:tcPr>
           <w:p>
             <w:pPr>
@@ -6088,7 +7310,7 @@
         </w:tc>
         <w:tc>
           <w:tcPr>
-            <w:tcW w:w="1394" w:type="dxa"/>
+            <w:tcW w:w="1387" w:type="dxa"/>
           </w:tcPr>
           <w:p>
             <w:pPr>
@@ -6116,7 +7338,7 @@
         </w:tc>
         <w:tc>
           <w:tcPr>
-            <w:tcW w:w="1277" w:type="dxa"/>
+            <w:tcW w:w="1272" w:type="dxa"/>
           </w:tcPr>
           <w:p>
             <w:pPr>
@@ -6142,7 +7364,123 @@
         </w:tc>
         <w:tc>
           <w:tcPr>
-            <w:tcW w:w="5075" w:type="dxa"/>
+            <w:tcW w:w="5030" w:type="dxa"/>
+            <w:vMerge/>
+          </w:tcPr>
+          <w:p>
+            <w:pPr>
+              <w:rPr>
+                <w:rFonts w:asciiTheme="minorEastAsia" w:hAnsiTheme="minorEastAsia"/>
+                <w:sz w:val="24"/>
+                <w:szCs w:val="24"/>
+                <w:lang w:val="en-US"/>
+              </w:rPr>
+            </w:pPr>
+          </w:p>
+        </w:tc>
+      </w:tr>
+      <w:tr>
+        <w:trPr>
+          <w:trHeight w:val="692"/>
+        </w:trPr>
+        <w:tc>
+          <w:tcPr>
+            <w:tcW w:w="1364" w:type="dxa"/>
+            <w:vMerge/>
+          </w:tcPr>
+          <w:p>
+            <w:pPr>
+              <w:rPr>
+                <w:rFonts w:ascii="Gill Sans Nova" w:hAnsi="Gill Sans Nova"/>
+                <w:sz w:val="24"/>
+                <w:szCs w:val="24"/>
+                <w:lang w:val="en-US"/>
+              </w:rPr>
+            </w:pPr>
+          </w:p>
+        </w:tc>
+        <w:tc>
+          <w:tcPr>
+            <w:tcW w:w="1403" w:type="dxa"/>
+          </w:tcPr>
+          <w:p>
+            <w:pPr>
+              <w:jc w:val="center"/>
+              <w:rPr>
+                <w:rFonts w:ascii="Gill Sans Nova" w:hAnsi="Gill Sans Nova"/>
+                <w:sz w:val="24"/>
+                <w:szCs w:val="24"/>
+                <w:lang w:val="en-US"/>
+              </w:rPr>
+            </w:pPr>
+            <w:r>
+              <w:rPr>
+                <w:rFonts w:ascii="Gill Sans Nova" w:hAnsi="Gill Sans Nova"/>
+                <w:sz w:val="24"/>
+                <w:szCs w:val="24"/>
+                <w:lang w:val="en-US"/>
+              </w:rPr>
+              <w:t>Not in list</w:t>
+            </w:r>
+          </w:p>
+        </w:tc>
+        <w:tc>
+          <w:tcPr>
+            <w:tcW w:w="1387" w:type="dxa"/>
+          </w:tcPr>
+          <w:p>
+            <w:pPr>
+              <w:pStyle w:val="ListParagraph"/>
+              <w:ind w:left="343"/>
+              <w:rPr>
+                <w:rFonts w:asciiTheme="minorEastAsia" w:hAnsiTheme="minorEastAsia"/>
+                <w:sz w:val="24"/>
+                <w:szCs w:val="24"/>
+                <w:highlight w:val="green"/>
+                <w:lang w:val="en-US"/>
+              </w:rPr>
+            </w:pPr>
+            <w:r>
+              <w:rPr>
+                <w:rFonts w:asciiTheme="minorEastAsia" w:hAnsiTheme="minorEastAsia"/>
+                <w:sz w:val="24"/>
+                <w:szCs w:val="24"/>
+                <w:highlight w:val="green"/>
+                <w:lang w:val="en-US"/>
+              </w:rPr>
+              <w:t>‘$nin’</w:t>
+            </w:r>
+          </w:p>
+        </w:tc>
+        <w:tc>
+          <w:tcPr>
+            <w:tcW w:w="1272" w:type="dxa"/>
+          </w:tcPr>
+          <w:p>
+            <w:pPr>
+              <w:ind w:left="73"/>
+              <w:jc w:val="center"/>
+              <w:rPr>
+                <w:rFonts w:asciiTheme="minorEastAsia" w:hAnsiTheme="minorEastAsia"/>
+                <w:sz w:val="24"/>
+                <w:szCs w:val="24"/>
+                <w:lang w:val="en-US"/>
+              </w:rPr>
+            </w:pPr>
+            <w:r>
+              <w:rPr>
+                <w:rFonts w:asciiTheme="minorEastAsia" w:hAnsiTheme="minorEastAsia"/>
+                <w:sz w:val="24"/>
+                <w:szCs w:val="24"/>
+                <w:lang w:val="en-US"/>
+              </w:rPr>
+              <w:t>&lt;list&gt;</w:t>
+            </w:r>
+          </w:p>
+        </w:tc>
+        <w:tc>
+          <w:tcPr>
+            <w:tcW w:w="5030" w:type="dxa"/>
             <w:vMerge/>
           </w:tcPr>
           <w:p>
@@ -6163,7 +7501,7 @@
         </w:trPr>
         <w:tc>
           <w:tcPr>
-            <w:tcW w:w="1295" w:type="dxa"/>
+            <w:tcW w:w="1364" w:type="dxa"/>
             <w:vMerge/>
           </w:tcPr>
           <w:p>
@@ -6179,7 +7517,7 @@
         </w:tc>
         <w:tc>
           <w:tcPr>
-            <w:tcW w:w="1415" w:type="dxa"/>
+            <w:tcW w:w="1403" w:type="dxa"/>
           </w:tcPr>
           <w:p>
             <w:pPr>
@@ -6204,7 +7542,7 @@
         </w:tc>
         <w:tc>
           <w:tcPr>
-            <w:tcW w:w="1394" w:type="dxa"/>
+            <w:tcW w:w="1387" w:type="dxa"/>
           </w:tcPr>
           <w:p>
             <w:pPr>
@@ -6231,7 +7569,7 @@
         </w:tc>
         <w:tc>
           <w:tcPr>
-            <w:tcW w:w="1277" w:type="dxa"/>
+            <w:tcW w:w="1272" w:type="dxa"/>
           </w:tcPr>
           <w:p>
             <w:pPr>
@@ -6256,7 +7594,7 @@
         </w:tc>
         <w:tc>
           <w:tcPr>
-            <w:tcW w:w="5075" w:type="dxa"/>
+            <w:tcW w:w="5030" w:type="dxa"/>
             <w:vMerge/>
           </w:tcPr>
           <w:p>
@@ -6277,7 +7615,7 @@
         </w:trPr>
         <w:tc>
           <w:tcPr>
-            <w:tcW w:w="1295" w:type="dxa"/>
+            <w:tcW w:w="1364" w:type="dxa"/>
             <w:vMerge/>
           </w:tcPr>
           <w:p>
@@ -6293,7 +7631,7 @@
         </w:tc>
         <w:tc>
           <w:tcPr>
-            <w:tcW w:w="1415" w:type="dxa"/>
+            <w:tcW w:w="1403" w:type="dxa"/>
           </w:tcPr>
           <w:p>
             <w:pPr>
@@ -6318,7 +7656,7 @@
         </w:tc>
         <w:tc>
           <w:tcPr>
-            <w:tcW w:w="1394" w:type="dxa"/>
+            <w:tcW w:w="1387" w:type="dxa"/>
           </w:tcPr>
           <w:p>
             <w:pPr>
@@ -6345,7 +7683,7 @@
         </w:tc>
         <w:tc>
           <w:tcPr>
-            <w:tcW w:w="1277" w:type="dxa"/>
+            <w:tcW w:w="1272" w:type="dxa"/>
           </w:tcPr>
           <w:p>
             <w:pPr>
@@ -6370,7 +7708,7 @@
         </w:tc>
         <w:tc>
           <w:tcPr>
-            <w:tcW w:w="5075" w:type="dxa"/>
+            <w:tcW w:w="5030" w:type="dxa"/>
             <w:vMerge/>
           </w:tcPr>
           <w:p>
@@ -6391,7 +7729,7 @@
         </w:trPr>
         <w:tc>
           <w:tcPr>
-            <w:tcW w:w="1295" w:type="dxa"/>
+            <w:tcW w:w="1364" w:type="dxa"/>
             <w:vMerge/>
           </w:tcPr>
           <w:p>
@@ -6407,7 +7745,7 @@
         </w:tc>
         <w:tc>
           <w:tcPr>
-            <w:tcW w:w="1415" w:type="dxa"/>
+            <w:tcW w:w="1403" w:type="dxa"/>
           </w:tcPr>
           <w:p>
             <w:pPr>
@@ -6432,7 +7770,7 @@
         </w:tc>
         <w:tc>
           <w:tcPr>
-            <w:tcW w:w="1394" w:type="dxa"/>
+            <w:tcW w:w="1387" w:type="dxa"/>
           </w:tcPr>
           <w:p>
             <w:pPr>
@@ -6459,7 +7797,7 @@
         </w:tc>
         <w:tc>
           <w:tcPr>
-            <w:tcW w:w="1277" w:type="dxa"/>
+            <w:tcW w:w="1272" w:type="dxa"/>
           </w:tcPr>
           <w:p>
             <w:pPr>
@@ -6484,7 +7822,7 @@
         </w:tc>
         <w:tc>
           <w:tcPr>
-            <w:tcW w:w="5075" w:type="dxa"/>
+            <w:tcW w:w="5030" w:type="dxa"/>
             <w:vMerge/>
           </w:tcPr>
           <w:p>
@@ -6505,7 +7843,7 @@
         </w:trPr>
         <w:tc>
           <w:tcPr>
-            <w:tcW w:w="1295" w:type="dxa"/>
+            <w:tcW w:w="1364" w:type="dxa"/>
             <w:vMerge/>
           </w:tcPr>
           <w:p>
@@ -6521,7 +7859,7 @@
         </w:tc>
         <w:tc>
           <w:tcPr>
-            <w:tcW w:w="1415" w:type="dxa"/>
+            <w:tcW w:w="1403" w:type="dxa"/>
           </w:tcPr>
           <w:p>
             <w:pPr>
@@ -6546,7 +7884,7 @@
         </w:tc>
         <w:tc>
           <w:tcPr>
-            <w:tcW w:w="1394" w:type="dxa"/>
+            <w:tcW w:w="1387" w:type="dxa"/>
           </w:tcPr>
           <w:p>
             <w:pPr>
@@ -6573,7 +7911,7 @@
         </w:tc>
         <w:tc>
           <w:tcPr>
-            <w:tcW w:w="1277" w:type="dxa"/>
+            <w:tcW w:w="1272" w:type="dxa"/>
           </w:tcPr>
           <w:p>
             <w:pPr>
@@ -6598,7 +7936,7 @@
         </w:tc>
         <w:tc>
           <w:tcPr>
-            <w:tcW w:w="5075" w:type="dxa"/>
+            <w:tcW w:w="5030" w:type="dxa"/>
             <w:vMerge/>
           </w:tcPr>
           <w:p>
@@ -6619,7 +7957,7 @@
         </w:trPr>
         <w:tc>
           <w:tcPr>
-            <w:tcW w:w="1295" w:type="dxa"/>
+            <w:tcW w:w="1364" w:type="dxa"/>
             <w:vMerge/>
           </w:tcPr>
           <w:p>
@@ -6635,7 +7973,7 @@
         </w:tc>
         <w:tc>
           <w:tcPr>
-            <w:tcW w:w="1415" w:type="dxa"/>
+            <w:tcW w:w="1403" w:type="dxa"/>
           </w:tcPr>
           <w:p>
             <w:pPr>
@@ -6660,7 +7998,7 @@
         </w:tc>
         <w:tc>
           <w:tcPr>
-            <w:tcW w:w="1394" w:type="dxa"/>
+            <w:tcW w:w="1387" w:type="dxa"/>
           </w:tcPr>
           <w:p>
             <w:pPr>
@@ -6687,7 +8025,7 @@
         </w:tc>
         <w:tc>
           <w:tcPr>
-            <w:tcW w:w="1277" w:type="dxa"/>
+            <w:tcW w:w="1272" w:type="dxa"/>
           </w:tcPr>
           <w:p>
             <w:pPr>
@@ -6723,7 +8061,7 @@
         </w:tc>
         <w:tc>
           <w:tcPr>
-            <w:tcW w:w="5075" w:type="dxa"/>
+            <w:tcW w:w="5030" w:type="dxa"/>
             <w:vMerge/>
           </w:tcPr>
           <w:p>
@@ -6744,7 +8082,7 @@
         </w:trPr>
         <w:tc>
           <w:tcPr>
-            <w:tcW w:w="1295" w:type="dxa"/>
+            <w:tcW w:w="1364" w:type="dxa"/>
             <w:vMerge/>
           </w:tcPr>
           <w:p>
@@ -6760,7 +8098,7 @@
         </w:tc>
         <w:tc>
           <w:tcPr>
-            <w:tcW w:w="1415" w:type="dxa"/>
+            <w:tcW w:w="1403" w:type="dxa"/>
           </w:tcPr>
           <w:p>
             <w:pPr>
@@ -6785,7 +8123,7 @@
         </w:tc>
         <w:tc>
           <w:tcPr>
-            <w:tcW w:w="1394" w:type="dxa"/>
+            <w:tcW w:w="1387" w:type="dxa"/>
           </w:tcPr>
           <w:p>
             <w:pPr>
@@ -6812,7 +8150,7 @@
         </w:tc>
         <w:tc>
           <w:tcPr>
-            <w:tcW w:w="1277" w:type="dxa"/>
+            <w:tcW w:w="1272" w:type="dxa"/>
           </w:tcPr>
           <w:p>
             <w:pPr>
@@ -6837,7 +8175,7 @@
         </w:tc>
         <w:tc>
           <w:tcPr>
-            <w:tcW w:w="5075" w:type="dxa"/>
+            <w:tcW w:w="5030" w:type="dxa"/>
             <w:vMerge/>
           </w:tcPr>
           <w:p>
@@ -6855,7 +8193,7 @@
       <w:tr>
         <w:tc>
           <w:tcPr>
-            <w:tcW w:w="1295" w:type="dxa"/>
+            <w:tcW w:w="1364" w:type="dxa"/>
           </w:tcPr>
           <w:p>
             <w:pPr>
@@ -6879,7 +8217,7 @@
         </w:tc>
         <w:tc>
           <w:tcPr>
-            <w:tcW w:w="4086" w:type="dxa"/>
+            <w:tcW w:w="4062" w:type="dxa"/>
             <w:gridSpan w:val="3"/>
           </w:tcPr>
           <w:p>
@@ -6970,7 +8308,7 @@
         </w:tc>
         <w:tc>
           <w:tcPr>
-            <w:tcW w:w="5075" w:type="dxa"/>
+            <w:tcW w:w="5030" w:type="dxa"/>
           </w:tcPr>
           <w:p>
             <w:pPr>
@@ -7132,7 +8470,6 @@
                 <w:szCs w:val="24"/>
                 <w:lang w:val="en-US"/>
               </w:rPr>
-              <w:lastRenderedPageBreak/>
               <w:t>criteria = {‘prizes.affiliation.2’: {‘$exists’: True}}</w:t>
             </w:r>
           </w:p>
@@ -7141,70 +8478,476 @@
       <w:tr>
         <w:tc>
           <w:tcPr>
-            <w:tcW w:w="1295" w:type="dxa"/>
-          </w:tcPr>
-          <w:p>
-            <w:pPr>
-              <w:rPr>
-                <w:rFonts w:ascii="Gill Sans Nova" w:hAnsi="Gill Sans Nova"/>
-                <w:sz w:val="24"/>
-                <w:szCs w:val="24"/>
-                <w:lang w:val="en-US"/>
-              </w:rPr>
-            </w:pPr>
-          </w:p>
-        </w:tc>
-        <w:tc>
-          <w:tcPr>
-            <w:tcW w:w="4086" w:type="dxa"/>
+            <w:tcW w:w="1364" w:type="dxa"/>
+            <w:vMerge w:val="restart"/>
+          </w:tcPr>
+          <w:p>
+            <w:pPr>
+              <w:rPr>
+                <w:rFonts w:ascii="Gill Sans Nova" w:hAnsi="Gill Sans Nova"/>
+                <w:sz w:val="24"/>
+                <w:szCs w:val="24"/>
+                <w:lang w:val="en-US"/>
+              </w:rPr>
+            </w:pPr>
+            <w:r>
+              <w:rPr>
+                <w:rFonts w:ascii="Gill Sans Nova" w:hAnsi="Gill Sans Nova"/>
+                <w:sz w:val="24"/>
+                <w:szCs w:val="24"/>
+                <w:lang w:val="en-US"/>
+              </w:rPr>
+              <w:t>Regular expressions</w:t>
+            </w:r>
+          </w:p>
+        </w:tc>
+        <w:tc>
+          <w:tcPr>
+            <w:tcW w:w="4062" w:type="dxa"/>
             <w:gridSpan w:val="3"/>
           </w:tcPr>
           <w:p>
             <w:pPr>
-              <w:rPr>
-                <w:rFonts w:ascii="Gill Sans Nova" w:hAnsi="Gill Sans Nova"/>
-                <w:sz w:val="24"/>
-                <w:szCs w:val="24"/>
-                <w:lang w:val="en-US"/>
-              </w:rPr>
-            </w:pPr>
-          </w:p>
-        </w:tc>
-        <w:tc>
-          <w:tcPr>
-            <w:tcW w:w="5075" w:type="dxa"/>
-          </w:tcPr>
-          <w:p>
-            <w:pPr>
-              <w:rPr>
-                <w:rFonts w:asciiTheme="minorEastAsia" w:hAnsiTheme="minorEastAsia"/>
-                <w:sz w:val="24"/>
-                <w:szCs w:val="24"/>
-                <w:lang w:val="en-US"/>
-              </w:rPr>
-            </w:pPr>
+              <w:pStyle w:val="ListParagraph"/>
+              <w:numPr>
+                <w:ilvl w:val="0"/>
+                <w:numId w:val="3"/>
+              </w:numPr>
+              <w:ind w:left="343" w:hanging="270"/>
+              <w:rPr>
+                <w:rFonts w:ascii="Gill Sans Nova" w:hAnsi="Gill Sans Nova"/>
+                <w:sz w:val="24"/>
+                <w:szCs w:val="24"/>
+                <w:lang w:val="en-US"/>
+              </w:rPr>
+            </w:pPr>
+            <w:r>
+              <w:rPr>
+                <w:rFonts w:ascii="Gill Sans Nova" w:hAnsi="Gill Sans Nova"/>
+                <w:sz w:val="24"/>
+                <w:szCs w:val="24"/>
+                <w:lang w:val="en-US"/>
+              </w:rPr>
+              <w:t xml:space="preserve">pymongo driver includes </w:t>
+            </w:r>
+            <w:r>
+              <w:rPr>
+                <w:rFonts w:ascii="Gill Sans Nova" w:hAnsi="Gill Sans Nova"/>
+                <w:i/>
+                <w:iCs/>
+                <w:sz w:val="24"/>
+                <w:szCs w:val="24"/>
+                <w:lang w:val="en-US"/>
+              </w:rPr>
+              <w:t>bson</w:t>
+            </w:r>
+            <w:r>
+              <w:rPr>
+                <w:rFonts w:ascii="Gill Sans Nova" w:hAnsi="Gill Sans Nova"/>
+                <w:sz w:val="24"/>
+                <w:szCs w:val="24"/>
+                <w:lang w:val="en-US"/>
+              </w:rPr>
+              <w:t xml:space="preserve"> package with Regex class</w:t>
+            </w:r>
+          </w:p>
+          <w:p>
+            <w:pPr>
+              <w:pStyle w:val="ListParagraph"/>
+              <w:numPr>
+                <w:ilvl w:val="0"/>
+                <w:numId w:val="3"/>
+              </w:numPr>
+              <w:ind w:left="343" w:hanging="270"/>
+              <w:rPr>
+                <w:rFonts w:ascii="Gill Sans Nova" w:hAnsi="Gill Sans Nova"/>
+                <w:sz w:val="24"/>
+                <w:szCs w:val="24"/>
+                <w:lang w:val="en-US"/>
+              </w:rPr>
+            </w:pPr>
+            <w:r>
+              <w:rPr>
+                <w:rFonts w:ascii="Gill Sans Nova" w:hAnsi="Gill Sans Nova"/>
+                <w:sz w:val="24"/>
+                <w:szCs w:val="24"/>
+                <w:lang w:val="en-US"/>
+              </w:rPr>
+              <w:t xml:space="preserve">Not recommended to use </w:t>
+            </w:r>
+            <w:r>
+              <w:rPr>
+                <w:rFonts w:ascii="Gill Sans Nova" w:hAnsi="Gill Sans Nova"/>
+                <w:i/>
+                <w:iCs/>
+                <w:sz w:val="24"/>
+                <w:szCs w:val="24"/>
+                <w:lang w:val="en-US"/>
+              </w:rPr>
+              <w:t xml:space="preserve">re </w:t>
+            </w:r>
+            <w:r>
+              <w:rPr>
+                <w:rFonts w:ascii="Gill Sans Nova" w:hAnsi="Gill Sans Nova"/>
+                <w:sz w:val="24"/>
+                <w:szCs w:val="24"/>
+                <w:lang w:val="en-US"/>
+              </w:rPr>
+              <w:t xml:space="preserve">library, </w:t>
+            </w:r>
+            <w:r>
+              <w:rPr>
+                <w:rFonts w:ascii="Gill Sans Nova" w:hAnsi="Gill Sans Nova"/>
+                <w:i/>
+                <w:iCs/>
+                <w:sz w:val="24"/>
+                <w:szCs w:val="24"/>
+                <w:lang w:val="en-US"/>
+              </w:rPr>
+              <w:t xml:space="preserve">bson </w:t>
+            </w:r>
+            <w:r>
+              <w:rPr>
+                <w:rFonts w:ascii="Gill Sans Nova" w:hAnsi="Gill Sans Nova"/>
+                <w:sz w:val="24"/>
+                <w:szCs w:val="24"/>
+                <w:lang w:val="en-US"/>
+              </w:rPr>
+              <w:t>package more robust for MongoDB</w:t>
+            </w:r>
+          </w:p>
+          <w:p>
+            <w:pPr>
+              <w:pStyle w:val="ListParagraph"/>
+              <w:numPr>
+                <w:ilvl w:val="0"/>
+                <w:numId w:val="3"/>
+              </w:numPr>
+              <w:ind w:left="343" w:hanging="270"/>
+              <w:rPr>
+                <w:rFonts w:ascii="Gill Sans Nova" w:hAnsi="Gill Sans Nova"/>
+                <w:sz w:val="24"/>
+                <w:szCs w:val="24"/>
+                <w:lang w:val="en-US"/>
+              </w:rPr>
+            </w:pPr>
+            <w:r>
+              <w:rPr>
+                <w:rFonts w:ascii="Gill Sans Nova" w:hAnsi="Gill Sans Nova"/>
+                <w:sz w:val="24"/>
+                <w:szCs w:val="24"/>
+                <w:lang w:val="en-US"/>
+              </w:rPr>
+              <w:t>No anchoring values, means can appear anywhere in string</w:t>
+            </w:r>
+          </w:p>
+        </w:tc>
+        <w:tc>
+          <w:tcPr>
+            <w:tcW w:w="5030" w:type="dxa"/>
+          </w:tcPr>
+          <w:p>
+            <w:pPr>
+              <w:rPr>
+                <w:rFonts w:asciiTheme="minorEastAsia" w:hAnsiTheme="minorEastAsia"/>
+                <w:sz w:val="24"/>
+                <w:szCs w:val="24"/>
+                <w:lang w:val="en-US"/>
+              </w:rPr>
+            </w:pPr>
+            <w:r>
+              <w:rPr>
+                <w:rFonts w:asciiTheme="minorEastAsia" w:hAnsiTheme="minorEastAsia"/>
+                <w:sz w:val="24"/>
+                <w:szCs w:val="24"/>
+                <w:lang w:val="en-US"/>
+              </w:rPr>
+              <w:t># Matches like “*Poland*”</w:t>
+            </w:r>
+          </w:p>
+          <w:p>
+            <w:pPr>
+              <w:rPr>
+                <w:rFonts w:asciiTheme="minorEastAsia" w:hAnsiTheme="minorEastAsia"/>
+                <w:sz w:val="24"/>
+                <w:szCs w:val="24"/>
+                <w:lang w:val="en-US"/>
+              </w:rPr>
+            </w:pPr>
+            <w:r>
+              <w:rPr>
+                <w:rFonts w:asciiTheme="minorEastAsia" w:hAnsiTheme="minorEastAsia"/>
+                <w:sz w:val="24"/>
+                <w:szCs w:val="24"/>
+                <w:lang w:val="en-US"/>
+              </w:rPr>
+              <w:t>db.laureates.distinct(</w:t>
+            </w:r>
+          </w:p>
+          <w:p>
+            <w:pPr>
+              <w:ind w:left="217"/>
+              <w:rPr>
+                <w:rFonts w:asciiTheme="minorEastAsia" w:hAnsiTheme="minorEastAsia"/>
+                <w:sz w:val="24"/>
+                <w:szCs w:val="24"/>
+                <w:lang w:val="en-US"/>
+              </w:rPr>
+            </w:pPr>
+            <w:r>
+              <w:rPr>
+                <w:rFonts w:asciiTheme="minorEastAsia" w:hAnsiTheme="minorEastAsia"/>
+                <w:sz w:val="24"/>
+                <w:szCs w:val="24"/>
+                <w:lang w:val="en-US"/>
+              </w:rPr>
+              <w:t>“bornCountry”,</w:t>
+            </w:r>
+          </w:p>
+          <w:p>
+            <w:pPr>
+              <w:ind w:left="217"/>
+              <w:rPr>
+                <w:rFonts w:asciiTheme="minorEastAsia" w:hAnsiTheme="minorEastAsia"/>
+                <w:sz w:val="24"/>
+                <w:szCs w:val="24"/>
+                <w:lang w:val="en-US"/>
+              </w:rPr>
+            </w:pPr>
+            <w:r>
+              <w:rPr>
+                <w:rFonts w:asciiTheme="minorEastAsia" w:hAnsiTheme="minorEastAsia"/>
+                <w:sz w:val="24"/>
+                <w:szCs w:val="24"/>
+                <w:lang w:val="en-US"/>
+              </w:rPr>
+              <w:t>{“bornCountry”: {“</w:t>
+            </w:r>
+            <w:r>
+              <w:rPr>
+                <w:rFonts w:asciiTheme="minorEastAsia" w:hAnsiTheme="minorEastAsia"/>
+                <w:sz w:val="24"/>
+                <w:szCs w:val="24"/>
+                <w:highlight w:val="green"/>
+                <w:lang w:val="en-US"/>
+              </w:rPr>
+              <w:t>$regex</w:t>
+            </w:r>
+            <w:r>
+              <w:rPr>
+                <w:rFonts w:asciiTheme="minorEastAsia" w:hAnsiTheme="minorEastAsia"/>
+                <w:sz w:val="24"/>
+                <w:szCs w:val="24"/>
+                <w:lang w:val="en-US"/>
+              </w:rPr>
+              <w:t>”: “Poland”}}</w:t>
+            </w:r>
+          </w:p>
+          <w:p>
+            <w:pPr>
+              <w:rPr>
+                <w:rFonts w:asciiTheme="minorEastAsia" w:hAnsiTheme="minorEastAsia"/>
+                <w:sz w:val="24"/>
+                <w:szCs w:val="24"/>
+                <w:lang w:val="en-US"/>
+              </w:rPr>
+            </w:pPr>
+            <w:r>
+              <w:rPr>
+                <w:rFonts w:asciiTheme="minorEastAsia" w:hAnsiTheme="minorEastAsia"/>
+                <w:sz w:val="24"/>
+                <w:szCs w:val="24"/>
+                <w:lang w:val="en-US"/>
+              </w:rPr>
+              <w:t>)</w:t>
+            </w:r>
+          </w:p>
+          <w:p>
+            <w:pPr>
+              <w:rPr>
+                <w:rFonts w:asciiTheme="minorEastAsia" w:hAnsiTheme="minorEastAsia"/>
+                <w:sz w:val="24"/>
+                <w:szCs w:val="24"/>
+                <w:lang w:val="en-US"/>
+              </w:rPr>
+            </w:pPr>
+          </w:p>
+          <w:p>
+            <w:pPr>
+              <w:rPr>
+                <w:rFonts w:asciiTheme="minorEastAsia" w:hAnsiTheme="minorEastAsia"/>
+                <w:sz w:val="24"/>
+                <w:szCs w:val="24"/>
+                <w:lang w:val="en-US"/>
+              </w:rPr>
+            </w:pPr>
+            <w:r>
+              <w:rPr>
+                <w:rFonts w:asciiTheme="minorEastAsia" w:hAnsiTheme="minorEastAsia"/>
+                <w:sz w:val="24"/>
+                <w:szCs w:val="24"/>
+                <w:lang w:val="en-US"/>
+              </w:rPr>
+              <w:t># Ensure case-insensitive matching (i)</w:t>
+            </w:r>
+          </w:p>
+          <w:p>
+            <w:pPr>
+              <w:rPr>
+                <w:rFonts w:asciiTheme="minorEastAsia" w:hAnsiTheme="minorEastAsia"/>
+                <w:sz w:val="24"/>
+                <w:szCs w:val="24"/>
+                <w:lang w:val="en-US"/>
+              </w:rPr>
+            </w:pPr>
+            <w:r>
+              <w:rPr>
+                <w:rFonts w:asciiTheme="minorEastAsia" w:hAnsiTheme="minorEastAsia"/>
+                <w:sz w:val="24"/>
+                <w:szCs w:val="24"/>
+                <w:lang w:val="en-US"/>
+              </w:rPr>
+              <w:t>{“</w:t>
+            </w:r>
+            <w:r>
+              <w:rPr>
+                <w:rFonts w:asciiTheme="minorEastAsia" w:hAnsiTheme="minorEastAsia"/>
+                <w:sz w:val="24"/>
+                <w:szCs w:val="24"/>
+                <w:highlight w:val="green"/>
+                <w:lang w:val="en-US"/>
+              </w:rPr>
+              <w:t>$regex</w:t>
+            </w:r>
+            <w:r>
+              <w:rPr>
+                <w:rFonts w:asciiTheme="minorEastAsia" w:hAnsiTheme="minorEastAsia"/>
+                <w:sz w:val="24"/>
+                <w:szCs w:val="24"/>
+                <w:lang w:val="en-US"/>
+              </w:rPr>
+              <w:t xml:space="preserve">”: “poland”, </w:t>
+            </w:r>
+            <w:r>
+              <w:rPr>
+                <w:rFonts w:asciiTheme="minorEastAsia" w:hAnsiTheme="minorEastAsia"/>
+                <w:sz w:val="24"/>
+                <w:szCs w:val="24"/>
+                <w:highlight w:val="green"/>
+                <w:lang w:val="en-US"/>
+              </w:rPr>
+              <w:t>“$options”: “i”}</w:t>
+            </w:r>
+          </w:p>
+          <w:p>
+            <w:pPr>
+              <w:rPr>
+                <w:rFonts w:asciiTheme="minorEastAsia" w:hAnsiTheme="minorEastAsia"/>
+                <w:sz w:val="24"/>
+                <w:szCs w:val="24"/>
+                <w:lang w:val="en-US"/>
+              </w:rPr>
+            </w:pPr>
+          </w:p>
+          <w:p>
+            <w:pPr>
+              <w:rPr>
+                <w:rFonts w:asciiTheme="minorEastAsia" w:hAnsiTheme="minorEastAsia"/>
+                <w:sz w:val="24"/>
+                <w:szCs w:val="24"/>
+                <w:lang w:val="en-US"/>
+              </w:rPr>
+            </w:pPr>
+            <w:r>
+              <w:rPr>
+                <w:rFonts w:asciiTheme="minorEastAsia" w:hAnsiTheme="minorEastAsia"/>
+                <w:sz w:val="24"/>
+                <w:szCs w:val="24"/>
+                <w:lang w:val="en-US"/>
+              </w:rPr>
+              <w:t># Compiled regex objects</w:t>
+            </w:r>
+          </w:p>
+          <w:p>
+            <w:pPr>
+              <w:rPr>
+                <w:rFonts w:asciiTheme="minorEastAsia" w:hAnsiTheme="minorEastAsia"/>
+                <w:sz w:val="24"/>
+                <w:szCs w:val="24"/>
+                <w:lang w:val="en-US"/>
+              </w:rPr>
+            </w:pPr>
+            <w:r>
+              <w:rPr>
+                <w:rFonts w:asciiTheme="minorEastAsia" w:hAnsiTheme="minorEastAsia"/>
+                <w:sz w:val="24"/>
+                <w:szCs w:val="24"/>
+                <w:highlight w:val="yellow"/>
+                <w:lang w:val="en-US"/>
+              </w:rPr>
+              <w:t>from bson.regex import Regex</w:t>
+            </w:r>
+          </w:p>
+          <w:p>
+            <w:pPr>
+              <w:rPr>
+                <w:rFonts w:asciiTheme="minorEastAsia" w:hAnsiTheme="minorEastAsia"/>
+                <w:sz w:val="24"/>
+                <w:szCs w:val="24"/>
+                <w:lang w:val="en-US"/>
+              </w:rPr>
+            </w:pPr>
+            <w:r>
+              <w:rPr>
+                <w:rFonts w:asciiTheme="minorEastAsia" w:hAnsiTheme="minorEastAsia"/>
+                <w:sz w:val="24"/>
+                <w:szCs w:val="24"/>
+                <w:lang w:val="en-US"/>
+              </w:rPr>
+              <w:t xml:space="preserve">{“bornCountry”: </w:t>
+            </w:r>
+            <w:r>
+              <w:rPr>
+                <w:rFonts w:asciiTheme="minorEastAsia" w:hAnsiTheme="minorEastAsia"/>
+                <w:sz w:val="24"/>
+                <w:szCs w:val="24"/>
+                <w:highlight w:val="green"/>
+                <w:lang w:val="en-US"/>
+              </w:rPr>
+              <w:t>Regex</w:t>
+            </w:r>
+            <w:r>
+              <w:rPr>
+                <w:rFonts w:asciiTheme="minorEastAsia" w:hAnsiTheme="minorEastAsia"/>
+                <w:sz w:val="24"/>
+                <w:szCs w:val="24"/>
+                <w:lang w:val="en-US"/>
+              </w:rPr>
+              <w:t>(“poland”, “I”)}</w:t>
+            </w:r>
           </w:p>
         </w:tc>
       </w:tr>
       <w:tr>
         <w:tc>
           <w:tcPr>
-            <w:tcW w:w="1295" w:type="dxa"/>
-          </w:tcPr>
-          <w:p>
-            <w:pPr>
-              <w:rPr>
-                <w:rFonts w:ascii="Gill Sans Nova" w:hAnsi="Gill Sans Nova"/>
-                <w:sz w:val="24"/>
-                <w:szCs w:val="24"/>
-                <w:lang w:val="en-US"/>
-              </w:rPr>
-            </w:pPr>
-          </w:p>
-        </w:tc>
-        <w:tc>
-          <w:tcPr>
-            <w:tcW w:w="4086" w:type="dxa"/>
+            <w:tcW w:w="1364" w:type="dxa"/>
+            <w:vMerge/>
+          </w:tcPr>
+          <w:p>
+            <w:pPr>
+              <w:rPr>
+                <w:rFonts w:ascii="Gill Sans Nova" w:hAnsi="Gill Sans Nova"/>
+                <w:sz w:val="24"/>
+                <w:szCs w:val="24"/>
+                <w:lang w:val="en-US"/>
+              </w:rPr>
+            </w:pPr>
+          </w:p>
+        </w:tc>
+        <w:tc>
+          <w:tcPr>
+            <w:tcW w:w="4062" w:type="dxa"/>
             <w:gridSpan w:val="3"/>
           </w:tcPr>
           <w:p>
@@ -7216,69 +8959,174 @@
                 <w:lang w:val="en-US"/>
               </w:rPr>
             </w:pPr>
-          </w:p>
-        </w:tc>
-        <w:tc>
-          <w:tcPr>
-            <w:tcW w:w="5075" w:type="dxa"/>
-          </w:tcPr>
-          <w:p>
-            <w:pPr>
-              <w:rPr>
-                <w:rFonts w:asciiTheme="minorEastAsia" w:hAnsiTheme="minorEastAsia"/>
-                <w:sz w:val="24"/>
-                <w:szCs w:val="24"/>
-                <w:lang w:val="en-US"/>
-              </w:rPr>
-            </w:pPr>
+            <w:r>
+              <w:rPr>
+                <w:rFonts w:ascii="Gill Sans Nova" w:hAnsi="Gill Sans Nova"/>
+                <w:sz w:val="24"/>
+                <w:szCs w:val="24"/>
+                <w:lang w:val="en-US"/>
+              </w:rPr>
+              <w:t>Match beginning (^)/end ($) of string</w:t>
+            </w:r>
+          </w:p>
+        </w:tc>
+        <w:tc>
+          <w:tcPr>
+            <w:tcW w:w="5030" w:type="dxa"/>
+          </w:tcPr>
+          <w:p>
+            <w:pPr>
+              <w:rPr>
+                <w:rFonts w:asciiTheme="minorEastAsia" w:hAnsiTheme="minorEastAsia"/>
+                <w:sz w:val="24"/>
+                <w:szCs w:val="24"/>
+                <w:lang w:val="en-US"/>
+              </w:rPr>
+            </w:pPr>
+            <w:r>
+              <w:rPr>
+                <w:rFonts w:asciiTheme="minorEastAsia" w:hAnsiTheme="minorEastAsia"/>
+                <w:sz w:val="24"/>
+                <w:szCs w:val="24"/>
+                <w:lang w:val="en-US"/>
+              </w:rPr>
+              <w:t>{“bornCountry”: Regex(“^Poland”})</w:t>
+            </w:r>
+          </w:p>
+          <w:p>
+            <w:pPr>
+              <w:rPr>
+                <w:rFonts w:asciiTheme="minorEastAsia" w:hAnsiTheme="minorEastAsia"/>
+                <w:sz w:val="24"/>
+                <w:szCs w:val="24"/>
+                <w:lang w:val="en-US"/>
+              </w:rPr>
+            </w:pPr>
+            <w:r>
+              <w:rPr>
+                <w:rFonts w:asciiTheme="minorEastAsia" w:hAnsiTheme="minorEastAsia"/>
+                <w:sz w:val="24"/>
+                <w:szCs w:val="24"/>
+                <w:lang w:val="en-US"/>
+              </w:rPr>
+              <w:t>{“bornCountry”: Regex(“now Poland\)$”)}</w:t>
+            </w:r>
           </w:p>
         </w:tc>
       </w:tr>
       <w:tr>
         <w:tc>
           <w:tcPr>
-            <w:tcW w:w="1295" w:type="dxa"/>
-          </w:tcPr>
-          <w:p>
-            <w:pPr>
-              <w:rPr>
-                <w:rFonts w:ascii="Gill Sans Nova" w:hAnsi="Gill Sans Nova"/>
-                <w:sz w:val="24"/>
-                <w:szCs w:val="24"/>
-                <w:lang w:val="en-US"/>
-              </w:rPr>
-            </w:pPr>
-          </w:p>
-        </w:tc>
-        <w:tc>
-          <w:tcPr>
-            <w:tcW w:w="4086" w:type="dxa"/>
+            <w:tcW w:w="1364" w:type="dxa"/>
+            <w:vMerge/>
+          </w:tcPr>
+          <w:p>
+            <w:pPr>
+              <w:rPr>
+                <w:rFonts w:ascii="Gill Sans Nova" w:hAnsi="Gill Sans Nova"/>
+                <w:sz w:val="24"/>
+                <w:szCs w:val="24"/>
+                <w:lang w:val="en-US"/>
+              </w:rPr>
+            </w:pPr>
+          </w:p>
+        </w:tc>
+        <w:tc>
+          <w:tcPr>
+            <w:tcW w:w="4062" w:type="dxa"/>
             <w:gridSpan w:val="3"/>
           </w:tcPr>
           <w:p>
             <w:pPr>
-              <w:rPr>
-                <w:rFonts w:ascii="Gill Sans Nova" w:hAnsi="Gill Sans Nova"/>
-                <w:sz w:val="24"/>
-                <w:szCs w:val="24"/>
-                <w:lang w:val="en-US"/>
-              </w:rPr>
-            </w:pPr>
-          </w:p>
-        </w:tc>
-        <w:tc>
-          <w:tcPr>
-            <w:tcW w:w="5075" w:type="dxa"/>
-          </w:tcPr>
-          <w:p>
-            <w:pPr>
-              <w:rPr>
-                <w:rFonts w:asciiTheme="minorEastAsia" w:hAnsiTheme="minorEastAsia"/>
-                <w:sz w:val="24"/>
-                <w:szCs w:val="24"/>
-                <w:lang w:val="en-US"/>
-              </w:rPr>
-            </w:pPr>
+              <w:tabs>
+                <w:tab w:val="left" w:pos="2579"/>
+              </w:tabs>
+              <w:rPr>
+                <w:rFonts w:ascii="Gill Sans Nova" w:hAnsi="Gill Sans Nova"/>
+                <w:sz w:val="24"/>
+                <w:szCs w:val="24"/>
+                <w:lang w:val="en-US"/>
+              </w:rPr>
+            </w:pPr>
+            <w:r>
+              <w:rPr>
+                <w:rFonts w:ascii="Gill Sans Nova" w:hAnsi="Gill Sans Nova"/>
+                <w:sz w:val="24"/>
+                <w:szCs w:val="24"/>
+                <w:lang w:val="en-US"/>
+              </w:rPr>
+              <w:t>Escape special character</w:t>
+            </w:r>
+            <w:r>
+              <w:rPr>
+                <w:rFonts w:ascii="Gill Sans Nova" w:hAnsi="Gill Sans Nova"/>
+                <w:sz w:val="24"/>
+                <w:szCs w:val="24"/>
+                <w:lang w:val="en-US"/>
+              </w:rPr>
+              <w:t>s</w:t>
+            </w:r>
+            <w:r>
+              <w:rPr>
+                <w:rFonts w:ascii="Gill Sans Nova" w:hAnsi="Gill Sans Nova"/>
+                <w:sz w:val="24"/>
+                <w:szCs w:val="24"/>
+                <w:lang w:val="en-US"/>
+              </w:rPr>
+              <w:t xml:space="preserve"> (\)</w:t>
+            </w:r>
+          </w:p>
+          <w:p>
+            <w:pPr>
+              <w:pStyle w:val="ListParagraph"/>
+              <w:numPr>
+                <w:ilvl w:val="0"/>
+                <w:numId w:val="6"/>
+              </w:numPr>
+              <w:tabs>
+                <w:tab w:val="left" w:pos="2579"/>
+              </w:tabs>
+              <w:ind w:left="319" w:hanging="270"/>
+              <w:rPr>
+                <w:rFonts w:ascii="Gill Sans Nova" w:hAnsi="Gill Sans Nova"/>
+                <w:sz w:val="24"/>
+                <w:szCs w:val="24"/>
+                <w:lang w:val="en-US"/>
+              </w:rPr>
+            </w:pPr>
+            <w:r>
+              <w:rPr>
+                <w:rFonts w:ascii="Gill Sans Nova" w:hAnsi="Gill Sans Nova"/>
+                <w:sz w:val="24"/>
+                <w:szCs w:val="24"/>
+                <w:lang w:val="en-US"/>
+              </w:rPr>
+              <w:t>Parenthesis ()</w:t>
+            </w:r>
+          </w:p>
+        </w:tc>
+        <w:tc>
+          <w:tcPr>
+            <w:tcW w:w="5030" w:type="dxa"/>
+          </w:tcPr>
+          <w:p>
+            <w:pPr>
+              <w:rPr>
+                <w:rFonts w:asciiTheme="minorEastAsia" w:hAnsiTheme="minorEastAsia"/>
+                <w:sz w:val="24"/>
+                <w:szCs w:val="24"/>
+                <w:lang w:val="en-US"/>
+              </w:rPr>
+            </w:pPr>
+            <w:r>
+              <w:rPr>
+                <w:rFonts w:asciiTheme="minorEastAsia" w:hAnsiTheme="minorEastAsia"/>
+                <w:sz w:val="24"/>
+                <w:szCs w:val="24"/>
+                <w:lang w:val="en-US"/>
+              </w:rPr>
+              <w:t>{“bornCountry”: Regex(“Poland \(now”)}</w:t>
+            </w:r>
           </w:p>
         </w:tc>
       </w:tr>
@@ -7288,22 +9136,22 @@
         </w:trPr>
         <w:tc>
           <w:tcPr>
-            <w:tcW w:w="1295" w:type="dxa"/>
-          </w:tcPr>
-          <w:p>
-            <w:pPr>
-              <w:rPr>
-                <w:rFonts w:ascii="Gill Sans Nova" w:hAnsi="Gill Sans Nova"/>
-                <w:sz w:val="24"/>
-                <w:szCs w:val="24"/>
-                <w:lang w:val="en-US"/>
-              </w:rPr>
-            </w:pPr>
-          </w:p>
-        </w:tc>
-        <w:tc>
-          <w:tcPr>
-            <w:tcW w:w="4086" w:type="dxa"/>
+            <w:tcW w:w="1364" w:type="dxa"/>
+          </w:tcPr>
+          <w:p>
+            <w:pPr>
+              <w:rPr>
+                <w:rFonts w:ascii="Gill Sans Nova" w:hAnsi="Gill Sans Nova"/>
+                <w:sz w:val="24"/>
+                <w:szCs w:val="24"/>
+                <w:lang w:val="en-US"/>
+              </w:rPr>
+            </w:pPr>
+          </w:p>
+        </w:tc>
+        <w:tc>
+          <w:tcPr>
+            <w:tcW w:w="4062" w:type="dxa"/>
             <w:gridSpan w:val="3"/>
           </w:tcPr>
           <w:p>
@@ -7319,7 +9167,262 @@
         </w:tc>
         <w:tc>
           <w:tcPr>
-            <w:tcW w:w="5075" w:type="dxa"/>
+            <w:tcW w:w="5030" w:type="dxa"/>
+          </w:tcPr>
+          <w:p>
+            <w:pPr>
+              <w:rPr>
+                <w:rFonts w:asciiTheme="minorEastAsia" w:hAnsiTheme="minorEastAsia"/>
+                <w:sz w:val="24"/>
+                <w:szCs w:val="24"/>
+                <w:lang w:val="en-US"/>
+              </w:rPr>
+            </w:pPr>
+          </w:p>
+        </w:tc>
+      </w:tr>
+      <w:tr>
+        <w:trPr>
+          <w:trHeight w:val="96"/>
+        </w:trPr>
+        <w:tc>
+          <w:tcPr>
+            <w:tcW w:w="1364" w:type="dxa"/>
+          </w:tcPr>
+          <w:p>
+            <w:pPr>
+              <w:rPr>
+                <w:rFonts w:ascii="Gill Sans Nova" w:hAnsi="Gill Sans Nova"/>
+                <w:sz w:val="24"/>
+                <w:szCs w:val="24"/>
+                <w:lang w:val="en-US"/>
+              </w:rPr>
+            </w:pPr>
+          </w:p>
+        </w:tc>
+        <w:tc>
+          <w:tcPr>
+            <w:tcW w:w="4062" w:type="dxa"/>
+            <w:gridSpan w:val="3"/>
+          </w:tcPr>
+          <w:p>
+            <w:pPr>
+              <w:rPr>
+                <w:rFonts w:ascii="Gill Sans Nova" w:hAnsi="Gill Sans Nova"/>
+                <w:sz w:val="24"/>
+                <w:szCs w:val="24"/>
+                <w:lang w:val="en-US"/>
+              </w:rPr>
+            </w:pPr>
+          </w:p>
+        </w:tc>
+        <w:tc>
+          <w:tcPr>
+            <w:tcW w:w="5030" w:type="dxa"/>
+          </w:tcPr>
+          <w:p>
+            <w:pPr>
+              <w:rPr>
+                <w:rFonts w:asciiTheme="minorEastAsia" w:hAnsiTheme="minorEastAsia"/>
+                <w:sz w:val="24"/>
+                <w:szCs w:val="24"/>
+                <w:lang w:val="en-US"/>
+              </w:rPr>
+            </w:pPr>
+          </w:p>
+        </w:tc>
+      </w:tr>
+      <w:tr>
+        <w:trPr>
+          <w:trHeight w:val="96"/>
+        </w:trPr>
+        <w:tc>
+          <w:tcPr>
+            <w:tcW w:w="1364" w:type="dxa"/>
+          </w:tcPr>
+          <w:p>
+            <w:pPr>
+              <w:rPr>
+                <w:rFonts w:ascii="Gill Sans Nova" w:hAnsi="Gill Sans Nova"/>
+                <w:sz w:val="24"/>
+                <w:szCs w:val="24"/>
+                <w:lang w:val="en-US"/>
+              </w:rPr>
+            </w:pPr>
+          </w:p>
+        </w:tc>
+        <w:tc>
+          <w:tcPr>
+            <w:tcW w:w="4062" w:type="dxa"/>
+            <w:gridSpan w:val="3"/>
+          </w:tcPr>
+          <w:p>
+            <w:pPr>
+              <w:rPr>
+                <w:rFonts w:ascii="Gill Sans Nova" w:hAnsi="Gill Sans Nova"/>
+                <w:sz w:val="24"/>
+                <w:szCs w:val="24"/>
+                <w:lang w:val="en-US"/>
+              </w:rPr>
+            </w:pPr>
+          </w:p>
+        </w:tc>
+        <w:tc>
+          <w:tcPr>
+            <w:tcW w:w="5030" w:type="dxa"/>
+          </w:tcPr>
+          <w:p>
+            <w:pPr>
+              <w:rPr>
+                <w:rFonts w:asciiTheme="minorEastAsia" w:hAnsiTheme="minorEastAsia"/>
+                <w:sz w:val="24"/>
+                <w:szCs w:val="24"/>
+                <w:lang w:val="en-US"/>
+              </w:rPr>
+            </w:pPr>
+          </w:p>
+        </w:tc>
+      </w:tr>
+      <w:tr>
+        <w:trPr>
+          <w:trHeight w:val="96"/>
+        </w:trPr>
+        <w:tc>
+          <w:tcPr>
+            <w:tcW w:w="1364" w:type="dxa"/>
+          </w:tcPr>
+          <w:p>
+            <w:pPr>
+              <w:rPr>
+                <w:rFonts w:ascii="Gill Sans Nova" w:hAnsi="Gill Sans Nova"/>
+                <w:sz w:val="24"/>
+                <w:szCs w:val="24"/>
+                <w:lang w:val="en-US"/>
+              </w:rPr>
+            </w:pPr>
+          </w:p>
+        </w:tc>
+        <w:tc>
+          <w:tcPr>
+            <w:tcW w:w="4062" w:type="dxa"/>
+            <w:gridSpan w:val="3"/>
+          </w:tcPr>
+          <w:p>
+            <w:pPr>
+              <w:rPr>
+                <w:rFonts w:ascii="Gill Sans Nova" w:hAnsi="Gill Sans Nova"/>
+                <w:sz w:val="24"/>
+                <w:szCs w:val="24"/>
+                <w:lang w:val="en-US"/>
+              </w:rPr>
+            </w:pPr>
+          </w:p>
+        </w:tc>
+        <w:tc>
+          <w:tcPr>
+            <w:tcW w:w="5030" w:type="dxa"/>
+          </w:tcPr>
+          <w:p>
+            <w:pPr>
+              <w:rPr>
+                <w:rFonts w:asciiTheme="minorEastAsia" w:hAnsiTheme="minorEastAsia"/>
+                <w:sz w:val="24"/>
+                <w:szCs w:val="24"/>
+                <w:lang w:val="en-US"/>
+              </w:rPr>
+            </w:pPr>
+          </w:p>
+        </w:tc>
+      </w:tr>
+      <w:tr>
+        <w:trPr>
+          <w:trHeight w:val="96"/>
+        </w:trPr>
+        <w:tc>
+          <w:tcPr>
+            <w:tcW w:w="1364" w:type="dxa"/>
+          </w:tcPr>
+          <w:p>
+            <w:pPr>
+              <w:rPr>
+                <w:rFonts w:ascii="Gill Sans Nova" w:hAnsi="Gill Sans Nova"/>
+                <w:sz w:val="24"/>
+                <w:szCs w:val="24"/>
+                <w:lang w:val="en-US"/>
+              </w:rPr>
+            </w:pPr>
+          </w:p>
+        </w:tc>
+        <w:tc>
+          <w:tcPr>
+            <w:tcW w:w="4062" w:type="dxa"/>
+            <w:gridSpan w:val="3"/>
+          </w:tcPr>
+          <w:p>
+            <w:pPr>
+              <w:rPr>
+                <w:rFonts w:ascii="Gill Sans Nova" w:hAnsi="Gill Sans Nova"/>
+                <w:sz w:val="24"/>
+                <w:szCs w:val="24"/>
+                <w:lang w:val="en-US"/>
+              </w:rPr>
+            </w:pPr>
+          </w:p>
+        </w:tc>
+        <w:tc>
+          <w:tcPr>
+            <w:tcW w:w="5030" w:type="dxa"/>
+          </w:tcPr>
+          <w:p>
+            <w:pPr>
+              <w:rPr>
+                <w:rFonts w:asciiTheme="minorEastAsia" w:hAnsiTheme="minorEastAsia"/>
+                <w:sz w:val="24"/>
+                <w:szCs w:val="24"/>
+                <w:lang w:val="en-US"/>
+              </w:rPr>
+            </w:pPr>
+          </w:p>
+        </w:tc>
+      </w:tr>
+      <w:tr>
+        <w:trPr>
+          <w:trHeight w:val="96"/>
+        </w:trPr>
+        <w:tc>
+          <w:tcPr>
+            <w:tcW w:w="1364" w:type="dxa"/>
+          </w:tcPr>
+          <w:p>
+            <w:pPr>
+              <w:rPr>
+                <w:rFonts w:ascii="Gill Sans Nova" w:hAnsi="Gill Sans Nova"/>
+                <w:sz w:val="24"/>
+                <w:szCs w:val="24"/>
+                <w:lang w:val="en-US"/>
+              </w:rPr>
+            </w:pPr>
+          </w:p>
+        </w:tc>
+        <w:tc>
+          <w:tcPr>
+            <w:tcW w:w="4062" w:type="dxa"/>
+            <w:gridSpan w:val="3"/>
+          </w:tcPr>
+          <w:p>
+            <w:pPr>
+              <w:rPr>
+                <w:rFonts w:ascii="Gill Sans Nova" w:hAnsi="Gill Sans Nova"/>
+                <w:sz w:val="24"/>
+                <w:szCs w:val="24"/>
+                <w:lang w:val="en-US"/>
+              </w:rPr>
+            </w:pPr>
+          </w:p>
+        </w:tc>
+        <w:tc>
+          <w:tcPr>
+            <w:tcW w:w="5030" w:type="dxa"/>
           </w:tcPr>
           <w:p>
             <w:pPr>
@@ -7360,6 +9463,119 @@
 <file path=word/numbering.xml><?xml version="1.0" encoding="utf-8"?>
 <w:numbering xmlns:wpc="http://schemas.microsoft.com/office/word/2010/wordprocessingCanvas" xmlns:cx="http://schemas.microsoft.com/office/drawing/2014/chartex" xmlns:cx1="http://schemas.microsoft.com/office/drawing/2015/9/8/chartex" xmlns:cx2="http://schemas.microsoft.com/office/drawing/2015/10/21/chartex" xmlns:cx3="http://schemas.microsoft.com/office/drawing/2016/5/9/chartex" xmlns:cx4="http://schemas.microsoft.com/office/drawing/2016/5/10/chartex" xmlns:cx5="http://schemas.microsoft.com/office/drawing/2016/5/11/chartex" xmlns:cx6="http://schemas.microsoft.com/office/drawing/2016/5/12/chartex" xmlns:cx7="http://schemas.microsoft.com/office/drawing/2016/5/13/chartex" xmlns:cx8="http://schemas.microsoft.com/office/drawing/2016/5/14/chartex" xmlns:mc="http://schemas.openxmlformats.org/markup-compatibility/2006" xmlns:aink="http://schemas.microsoft.com/office/drawing/2016/ink" xmlns:am3d="http://schemas.microsoft.com/office/drawing/2017/model3d" xmlns:o="urn:schemas-microsoft-com:office:office" xmlns:r="http://schemas.openxmlformats.org/officeDocument/2006/relationships" xmlns:m="http://schemas.openxmlformats.org/officeDocument/2006/math" xmlns:v="urn:schemas-microsoft-com:vml" xmlns:wp14="http://schemas.microsoft.com/office/word/2010/wordprocessingDrawing" xmlns:wp="http://schemas.openxmlformats.org/drawingml/2006/wordprocessingDrawing" xmlns:w10="urn:schemas-microsoft-com:office:word" xmlns:w="http://schemas.openxmlformats.org/wordprocessingml/2006/main" xmlns:w14="http://schemas.microsoft.com/office/word/2010/wordml" xmlns:w15="http://schemas.microsoft.com/office/word/2012/wordml" xmlns:w16cex="http://schemas.microsoft.com/office/word/2018/wordml/cex" xmlns:w16cid="http://schemas.microsoft.com/office/word/2016/wordml/cid" xmlns:w16="http://schemas.microsoft.com/office/word/2018/wordml" xmlns:w16sdtdh="http://schemas.microsoft.com/office/word/2020/wordml/sdtdatahash" xmlns:w16se="http://schemas.microsoft.com/office/word/2015/wordml/symex" xmlns:wpg="http://schemas.microsoft.com/office/word/2010/wordprocessingGroup" xmlns:wpi="http://schemas.microsoft.com/office/word/2010/wordprocessingInk" xmlns:wne="http://schemas.microsoft.com/office/word/2006/wordml" xmlns:wps="http://schemas.microsoft.com/office/word/2010/wordprocessingShape" mc:Ignorable="w14 w15 w16se w16cid w16 w16cex w16sdtdh wp14">
   <w:abstractNum w:abstractNumId="0" w15:restartNumberingAfterBreak="0">
+    <w:nsid w:val="1F426BAD"/>
+    <w:multiLevelType w:val="hybridMultilevel"/>
+    <w:tmpl w:val="28EA1BE8"/>
+    <w:lvl w:ilvl="0" w:tplc="08090001">
+      <w:start w:val="1"/>
+      <w:numFmt w:val="bullet"/>
+      <w:lvlText w:val=""/>
+      <w:lvlJc w:val="left"/>
+      <w:pPr>
+        <w:ind w:left="720" w:hanging="360"/>
+      </w:pPr>
+      <w:rPr>
+        <w:rFonts w:ascii="Symbol" w:hAnsi="Symbol" w:hint="default"/>
+      </w:rPr>
+    </w:lvl>
+    <w:lvl w:ilvl="1" w:tplc="08090003" w:tentative="1">
+      <w:start w:val="1"/>
+      <w:numFmt w:val="bullet"/>
+      <w:lvlText w:val="o"/>
+      <w:lvlJc w:val="left"/>
+      <w:pPr>
+        <w:ind w:left="1440" w:hanging="360"/>
+      </w:pPr>
+      <w:rPr>
+        <w:rFonts w:ascii="Courier New" w:hAnsi="Courier New" w:cs="Courier New" w:hint="default"/>
+      </w:rPr>
+    </w:lvl>
+    <w:lvl w:ilvl="2" w:tplc="08090005" w:tentative="1">
+      <w:start w:val="1"/>
+      <w:numFmt w:val="bullet"/>
+      <w:lvlText w:val=""/>
+      <w:lvlJc w:val="left"/>
+      <w:pPr>
+        <w:ind w:left="2160" w:hanging="360"/>
+      </w:pPr>
+      <w:rPr>
+        <w:rFonts w:ascii="Wingdings" w:hAnsi="Wingdings" w:hint="default"/>
+      </w:rPr>
+    </w:lvl>
+    <w:lvl w:ilvl="3" w:tplc="08090001" w:tentative="1">
+      <w:start w:val="1"/>
+      <w:numFmt w:val="bullet"/>
+      <w:lvlText w:val=""/>
+      <w:lvlJc w:val="left"/>
+      <w:pPr>
+        <w:ind w:left="2880" w:hanging="360"/>
+      </w:pPr>
+      <w:rPr>
+        <w:rFonts w:ascii="Symbol" w:hAnsi="Symbol" w:hint="default"/>
+      </w:rPr>
+    </w:lvl>
+    <w:lvl w:ilvl="4" w:tplc="08090003" w:tentative="1">
+      <w:start w:val="1"/>
+      <w:numFmt w:val="bullet"/>
+      <w:lvlText w:val="o"/>
+      <w:lvlJc w:val="left"/>
+      <w:pPr>
+        <w:ind w:left="3600" w:hanging="360"/>
+      </w:pPr>
+      <w:rPr>
+        <w:rFonts w:ascii="Courier New" w:hAnsi="Courier New" w:cs="Courier New" w:hint="default"/>
+      </w:rPr>
+    </w:lvl>
+    <w:lvl w:ilvl="5" w:tplc="08090005" w:tentative="1">
+      <w:start w:val="1"/>
+      <w:numFmt w:val="bullet"/>
+      <w:lvlText w:val=""/>
+      <w:lvlJc w:val="left"/>
+      <w:pPr>
+        <w:ind w:left="4320" w:hanging="360"/>
+      </w:pPr>
+      <w:rPr>
+        <w:rFonts w:ascii="Wingdings" w:hAnsi="Wingdings" w:hint="default"/>
+      </w:rPr>
+    </w:lvl>
+    <w:lvl w:ilvl="6" w:tplc="08090001" w:tentative="1">
+      <w:start w:val="1"/>
+      <w:numFmt w:val="bullet"/>
+      <w:lvlText w:val=""/>
+      <w:lvlJc w:val="left"/>
+      <w:pPr>
+        <w:ind w:left="5040" w:hanging="360"/>
+      </w:pPr>
+      <w:rPr>
+        <w:rFonts w:ascii="Symbol" w:hAnsi="Symbol" w:hint="default"/>
+      </w:rPr>
+    </w:lvl>
+    <w:lvl w:ilvl="7" w:tplc="08090003" w:tentative="1">
+      <w:start w:val="1"/>
+      <w:numFmt w:val="bullet"/>
+      <w:lvlText w:val="o"/>
+      <w:lvlJc w:val="left"/>
+      <w:pPr>
+        <w:ind w:left="5760" w:hanging="360"/>
+      </w:pPr>
+      <w:rPr>
+        <w:rFonts w:ascii="Courier New" w:hAnsi="Courier New" w:cs="Courier New" w:hint="default"/>
+      </w:rPr>
+    </w:lvl>
+    <w:lvl w:ilvl="8" w:tplc="08090005" w:tentative="1">
+      <w:start w:val="1"/>
+      <w:numFmt w:val="bullet"/>
+      <w:lvlText w:val=""/>
+      <w:lvlJc w:val="left"/>
+      <w:pPr>
+        <w:ind w:left="6480" w:hanging="360"/>
+      </w:pPr>
+      <w:rPr>
+        <w:rFonts w:ascii="Wingdings" w:hAnsi="Wingdings" w:hint="default"/>
+      </w:rPr>
+    </w:lvl>
+  </w:abstractNum>
+  <w:abstractNum w:abstractNumId="1" w15:restartNumberingAfterBreak="0">
     <w:nsid w:val="348A4664"/>
     <w:multiLevelType w:val="hybridMultilevel"/>
     <w:tmpl w:val="8042F022"/>
@@ -7472,7 +9688,120 @@
       </w:rPr>
     </w:lvl>
   </w:abstractNum>
-  <w:abstractNum w:abstractNumId="1" w15:restartNumberingAfterBreak="0">
+  <w:abstractNum w:abstractNumId="2" w15:restartNumberingAfterBreak="0">
+    <w:nsid w:val="3B2E1CF8"/>
+    <w:multiLevelType w:val="hybridMultilevel"/>
+    <w:tmpl w:val="0C266A14"/>
+    <w:lvl w:ilvl="0" w:tplc="08090001">
+      <w:start w:val="1"/>
+      <w:numFmt w:val="bullet"/>
+      <w:lvlText w:val=""/>
+      <w:lvlJc w:val="left"/>
+      <w:pPr>
+        <w:ind w:left="720" w:hanging="360"/>
+      </w:pPr>
+      <w:rPr>
+        <w:rFonts w:ascii="Symbol" w:hAnsi="Symbol" w:hint="default"/>
+      </w:rPr>
+    </w:lvl>
+    <w:lvl w:ilvl="1" w:tplc="08090003" w:tentative="1">
+      <w:start w:val="1"/>
+      <w:numFmt w:val="bullet"/>
+      <w:lvlText w:val="o"/>
+      <w:lvlJc w:val="left"/>
+      <w:pPr>
+        <w:ind w:left="1440" w:hanging="360"/>
+      </w:pPr>
+      <w:rPr>
+        <w:rFonts w:ascii="Courier New" w:hAnsi="Courier New" w:cs="Courier New" w:hint="default"/>
+      </w:rPr>
+    </w:lvl>
+    <w:lvl w:ilvl="2" w:tplc="08090005" w:tentative="1">
+      <w:start w:val="1"/>
+      <w:numFmt w:val="bullet"/>
+      <w:lvlText w:val=""/>
+      <w:lvlJc w:val="left"/>
+      <w:pPr>
+        <w:ind w:left="2160" w:hanging="360"/>
+      </w:pPr>
+      <w:rPr>
+        <w:rFonts w:ascii="Wingdings" w:hAnsi="Wingdings" w:hint="default"/>
+      </w:rPr>
+    </w:lvl>
+    <w:lvl w:ilvl="3" w:tplc="08090001" w:tentative="1">
+      <w:start w:val="1"/>
+      <w:numFmt w:val="bullet"/>
+      <w:lvlText w:val=""/>
+      <w:lvlJc w:val="left"/>
+      <w:pPr>
+        <w:ind w:left="2880" w:hanging="360"/>
+      </w:pPr>
+      <w:rPr>
+        <w:rFonts w:ascii="Symbol" w:hAnsi="Symbol" w:hint="default"/>
+      </w:rPr>
+    </w:lvl>
+    <w:lvl w:ilvl="4" w:tplc="08090003" w:tentative="1">
+      <w:start w:val="1"/>
+      <w:numFmt w:val="bullet"/>
+      <w:lvlText w:val="o"/>
+      <w:lvlJc w:val="left"/>
+      <w:pPr>
+        <w:ind w:left="3600" w:hanging="360"/>
+      </w:pPr>
+      <w:rPr>
+        <w:rFonts w:ascii="Courier New" w:hAnsi="Courier New" w:cs="Courier New" w:hint="default"/>
+      </w:rPr>
+    </w:lvl>
+    <w:lvl w:ilvl="5" w:tplc="08090005" w:tentative="1">
+      <w:start w:val="1"/>
+      <w:numFmt w:val="bullet"/>
+      <w:lvlText w:val=""/>
+      <w:lvlJc w:val="left"/>
+      <w:pPr>
+        <w:ind w:left="4320" w:hanging="360"/>
+      </w:pPr>
+      <w:rPr>
+        <w:rFonts w:ascii="Wingdings" w:hAnsi="Wingdings" w:hint="default"/>
+      </w:rPr>
+    </w:lvl>
+    <w:lvl w:ilvl="6" w:tplc="08090001" w:tentative="1">
+      <w:start w:val="1"/>
+      <w:numFmt w:val="bullet"/>
+      <w:lvlText w:val=""/>
+      <w:lvlJc w:val="left"/>
+      <w:pPr>
+        <w:ind w:left="5040" w:hanging="360"/>
+      </w:pPr>
+      <w:rPr>
+        <w:rFonts w:ascii="Symbol" w:hAnsi="Symbol" w:hint="default"/>
+      </w:rPr>
+    </w:lvl>
+    <w:lvl w:ilvl="7" w:tplc="08090003" w:tentative="1">
+      <w:start w:val="1"/>
+      <w:numFmt w:val="bullet"/>
+      <w:lvlText w:val="o"/>
+      <w:lvlJc w:val="left"/>
+      <w:pPr>
+        <w:ind w:left="5760" w:hanging="360"/>
+      </w:pPr>
+      <w:rPr>
+        <w:rFonts w:ascii="Courier New" w:hAnsi="Courier New" w:cs="Courier New" w:hint="default"/>
+      </w:rPr>
+    </w:lvl>
+    <w:lvl w:ilvl="8" w:tplc="08090005" w:tentative="1">
+      <w:start w:val="1"/>
+      <w:numFmt w:val="bullet"/>
+      <w:lvlText w:val=""/>
+      <w:lvlJc w:val="left"/>
+      <w:pPr>
+        <w:ind w:left="6480" w:hanging="360"/>
+      </w:pPr>
+      <w:rPr>
+        <w:rFonts w:ascii="Wingdings" w:hAnsi="Wingdings" w:hint="default"/>
+      </w:rPr>
+    </w:lvl>
+  </w:abstractNum>
+  <w:abstractNum w:abstractNumId="3" w15:restartNumberingAfterBreak="0">
     <w:nsid w:val="52D168C7"/>
     <w:multiLevelType w:val="hybridMultilevel"/>
     <w:tmpl w:val="8DA0DDBE"/>
@@ -7585,7 +9914,93 @@
       </w:rPr>
     </w:lvl>
   </w:abstractNum>
-  <w:abstractNum w:abstractNumId="2" w15:restartNumberingAfterBreak="0">
+  <w:abstractNum w:abstractNumId="4" w15:restartNumberingAfterBreak="0">
+    <w:nsid w:val="5D764E05"/>
+    <w:multiLevelType w:val="hybridMultilevel"/>
+    <w:tmpl w:val="CF080330"/>
+    <w:lvl w:ilvl="0" w:tplc="0809000F">
+      <w:start w:val="1"/>
+      <w:numFmt w:val="decimal"/>
+      <w:lvlText w:val="%1."/>
+      <w:lvlJc w:val="left"/>
+      <w:pPr>
+        <w:ind w:left="1063" w:hanging="360"/>
+      </w:pPr>
+    </w:lvl>
+    <w:lvl w:ilvl="1" w:tplc="08090019" w:tentative="1">
+      <w:start w:val="1"/>
+      <w:numFmt w:val="lowerLetter"/>
+      <w:lvlText w:val="%2."/>
+      <w:lvlJc w:val="left"/>
+      <w:pPr>
+        <w:ind w:left="1783" w:hanging="360"/>
+      </w:pPr>
+    </w:lvl>
+    <w:lvl w:ilvl="2" w:tplc="0809001B" w:tentative="1">
+      <w:start w:val="1"/>
+      <w:numFmt w:val="lowerRoman"/>
+      <w:lvlText w:val="%3."/>
+      <w:lvlJc w:val="right"/>
+      <w:pPr>
+        <w:ind w:left="2503" w:hanging="180"/>
+      </w:pPr>
+    </w:lvl>
+    <w:lvl w:ilvl="3" w:tplc="0809000F" w:tentative="1">
+      <w:start w:val="1"/>
+      <w:numFmt w:val="decimal"/>
+      <w:lvlText w:val="%4."/>
+      <w:lvlJc w:val="left"/>
+      <w:pPr>
+        <w:ind w:left="3223" w:hanging="360"/>
+      </w:pPr>
+    </w:lvl>
+    <w:lvl w:ilvl="4" w:tplc="08090019" w:tentative="1">
+      <w:start w:val="1"/>
+      <w:numFmt w:val="lowerLetter"/>
+      <w:lvlText w:val="%5."/>
+      <w:lvlJc w:val="left"/>
+      <w:pPr>
+        <w:ind w:left="3943" w:hanging="360"/>
+      </w:pPr>
+    </w:lvl>
+    <w:lvl w:ilvl="5" w:tplc="0809001B" w:tentative="1">
+      <w:start w:val="1"/>
+      <w:numFmt w:val="lowerRoman"/>
+      <w:lvlText w:val="%6."/>
+      <w:lvlJc w:val="right"/>
+      <w:pPr>
+        <w:ind w:left="4663" w:hanging="180"/>
+      </w:pPr>
+    </w:lvl>
+    <w:lvl w:ilvl="6" w:tplc="0809000F" w:tentative="1">
+      <w:start w:val="1"/>
+      <w:numFmt w:val="decimal"/>
+      <w:lvlText w:val="%7."/>
+      <w:lvlJc w:val="left"/>
+      <w:pPr>
+        <w:ind w:left="5383" w:hanging="360"/>
+      </w:pPr>
+    </w:lvl>
+    <w:lvl w:ilvl="7" w:tplc="08090019" w:tentative="1">
+      <w:start w:val="1"/>
+      <w:numFmt w:val="lowerLetter"/>
+      <w:lvlText w:val="%8."/>
+      <w:lvlJc w:val="left"/>
+      <w:pPr>
+        <w:ind w:left="6103" w:hanging="360"/>
+      </w:pPr>
+    </w:lvl>
+    <w:lvl w:ilvl="8" w:tplc="0809001B" w:tentative="1">
+      <w:start w:val="1"/>
+      <w:numFmt w:val="lowerRoman"/>
+      <w:lvlText w:val="%9."/>
+      <w:lvlJc w:val="right"/>
+      <w:pPr>
+        <w:ind w:left="6823" w:hanging="180"/>
+      </w:pPr>
+    </w:lvl>
+  </w:abstractNum>
+  <w:abstractNum w:abstractNumId="5" w15:restartNumberingAfterBreak="0">
     <w:nsid w:val="5E1A5ED4"/>
     <w:multiLevelType w:val="hybridMultilevel"/>
     <w:tmpl w:val="917A7136"/>
@@ -7699,13 +10114,22 @@
     </w:lvl>
   </w:abstractNum>
   <w:num w:numId="1">
+    <w:abstractNumId w:val="3"/>
+  </w:num>
+  <w:num w:numId="2">
     <w:abstractNumId w:val="1"/>
   </w:num>
-  <w:num w:numId="2">
+  <w:num w:numId="3">
+    <w:abstractNumId w:val="5"/>
+  </w:num>
+  <w:num w:numId="4">
+    <w:abstractNumId w:val="2"/>
+  </w:num>
+  <w:num w:numId="5">
+    <w:abstractNumId w:val="4"/>
+  </w:num>
+  <w:num w:numId="6">
     <w:abstractNumId w:val="0"/>
-  </w:num>
-  <w:num w:numId="3">
-    <w:abstractNumId w:val="2"/>
   </w:num>
 </w:numbering>
 </file>

</xml_diff>